<commit_message>
Fixed names in readme,resources and codefile
</commit_message>
<xml_diff>
--- a/mapping doc.docx
+++ b/mapping doc.docx
@@ -26,10 +26,10 @@
           <w:noProof/>
         </w:rPr>
         <w:drawing>
-          <wp:inline distT="0" distB="0" distL="0" distR="0" wp14:anchorId="033E6959" wp14:editId="0C5C37BA">
+          <wp:inline distT="0" distB="0" distL="0" distR="0" wp14:anchorId="671F7518" wp14:editId="3CDC0804">
             <wp:extent cx="5943600" cy="3856355"/>
             <wp:effectExtent l="25400" t="0" r="25400" b="0"/>
-            <wp:docPr id="6" name="Diagram 6"/>
+            <wp:docPr id="1" name="Diagram 1"/>
             <wp:cNvGraphicFramePr/>
             <a:graphic xmlns:a="http://schemas.openxmlformats.org/drawingml/2006/main">
               <a:graphicData uri="http://schemas.openxmlformats.org/drawingml/2006/diagram">
@@ -45,6 +45,24 @@
         </w:rPr>
         <w:lastRenderedPageBreak/>
         <w:drawing>
+          <wp:inline distT="0" distB="0" distL="0" distR="0" wp14:anchorId="033E6959" wp14:editId="0C5C37BA">
+            <wp:extent cx="5943600" cy="3856355"/>
+            <wp:effectExtent l="25400" t="0" r="25400" b="0"/>
+            <wp:docPr id="6" name="Diagram 6"/>
+            <wp:cNvGraphicFramePr/>
+            <a:graphic xmlns:a="http://schemas.openxmlformats.org/drawingml/2006/main">
+              <a:graphicData uri="http://schemas.openxmlformats.org/drawingml/2006/diagram">
+                <dgm:relIds xmlns:dgm="http://schemas.openxmlformats.org/drawingml/2006/diagram" xmlns:r="http://schemas.openxmlformats.org/officeDocument/2006/relationships" r:dm="rId15" r:lo="rId16" r:qs="rId17" r:cs="rId18"/>
+              </a:graphicData>
+            </a:graphic>
+          </wp:inline>
+        </w:drawing>
+      </w:r>
+      <w:r>
+        <w:rPr>
+          <w:noProof/>
+        </w:rPr>
+        <w:drawing>
           <wp:inline distT="0" distB="0" distL="0" distR="0" wp14:anchorId="6607ED74" wp14:editId="592D6144">
             <wp:extent cx="5943600" cy="3856628"/>
             <wp:effectExtent l="25400" t="0" r="25400" b="0"/>
@@ -52,7 +70,7 @@
             <wp:cNvGraphicFramePr/>
             <a:graphic xmlns:a="http://schemas.openxmlformats.org/drawingml/2006/main">
               <a:graphicData uri="http://schemas.openxmlformats.org/drawingml/2006/diagram">
-                <dgm:relIds xmlns:dgm="http://schemas.openxmlformats.org/drawingml/2006/diagram" xmlns:r="http://schemas.openxmlformats.org/officeDocument/2006/relationships" r:dm="rId15" r:lo="rId16" r:qs="rId17" r:cs="rId18"/>
+                <dgm:relIds xmlns:dgm="http://schemas.openxmlformats.org/drawingml/2006/diagram" xmlns:r="http://schemas.openxmlformats.org/officeDocument/2006/relationships" r:dm="rId20" r:lo="rId21" r:qs="rId22" r:cs="rId23"/>
               </a:graphicData>
             </a:graphic>
           </wp:inline>
@@ -188,6 +206,7 @@
     <w:lsdException w:name="HTML Sample" w:semiHidden="1" w:unhideWhenUsed="1"/>
     <w:lsdException w:name="HTML Typewriter" w:semiHidden="1" w:unhideWhenUsed="1"/>
     <w:lsdException w:name="HTML Variable" w:semiHidden="1" w:unhideWhenUsed="1"/>
+    <w:lsdException w:name="Normal Table" w:semiHidden="1" w:unhideWhenUsed="1"/>
     <w:lsdException w:name="annotation subject" w:semiHidden="1" w:unhideWhenUsed="1"/>
     <w:lsdException w:name="No List" w:semiHidden="1" w:unhideWhenUsed="1"/>
     <w:lsdException w:name="Outline List 1" w:semiHidden="1" w:unhideWhenUsed="1"/>
@@ -234,8 +253,10 @@
     <w:lsdException w:name="Table Subtle 2" w:semiHidden="1" w:unhideWhenUsed="1"/>
     <w:lsdException w:name="Table Web 1" w:semiHidden="1" w:unhideWhenUsed="1"/>
     <w:lsdException w:name="Table Web 2" w:semiHidden="1" w:unhideWhenUsed="1"/>
+    <w:lsdException w:name="Table Web 3" w:semiHidden="1" w:unhideWhenUsed="1"/>
     <w:lsdException w:name="Balloon Text" w:semiHidden="1" w:unhideWhenUsed="1"/>
     <w:lsdException w:name="Table Grid" w:uiPriority="39"/>
+    <w:lsdException w:name="Table Theme" w:semiHidden="1" w:unhideWhenUsed="1"/>
     <w:lsdException w:name="Placeholder Text" w:semiHidden="1"/>
     <w:lsdException w:name="No Spacing" w:uiPriority="1" w:qFormat="1"/>
     <w:lsdException w:name="Light Shading" w:uiPriority="60"/>
@@ -1986,6 +2007,753 @@
 </file>
 
 <file path=word/diagrams/colors3.xml><?xml version="1.0" encoding="utf-8"?>
+<dgm:colorsDef xmlns:dgm="http://schemas.openxmlformats.org/drawingml/2006/diagram" xmlns:a="http://schemas.openxmlformats.org/drawingml/2006/main" uniqueId="urn:microsoft.com/office/officeart/2005/8/colors/accent1_2">
+  <dgm:title val=""/>
+  <dgm:desc val=""/>
+  <dgm:catLst>
+    <dgm:cat type="accent1" pri="11200"/>
+  </dgm:catLst>
+  <dgm:styleLbl name="node0">
+    <dgm:fillClrLst meth="repeat">
+      <a:schemeClr val="accent1"/>
+    </dgm:fillClrLst>
+    <dgm:linClrLst meth="repeat">
+      <a:schemeClr val="lt1"/>
+    </dgm:linClrLst>
+    <dgm:effectClrLst/>
+    <dgm:txLinClrLst/>
+    <dgm:txFillClrLst/>
+    <dgm:txEffectClrLst/>
+  </dgm:styleLbl>
+  <dgm:styleLbl name="alignNode1">
+    <dgm:fillClrLst meth="repeat">
+      <a:schemeClr val="accent1"/>
+    </dgm:fillClrLst>
+    <dgm:linClrLst meth="repeat">
+      <a:schemeClr val="accent1"/>
+    </dgm:linClrLst>
+    <dgm:effectClrLst/>
+    <dgm:txLinClrLst/>
+    <dgm:txFillClrLst/>
+    <dgm:txEffectClrLst/>
+  </dgm:styleLbl>
+  <dgm:styleLbl name="node1">
+    <dgm:fillClrLst meth="repeat">
+      <a:schemeClr val="accent1"/>
+    </dgm:fillClrLst>
+    <dgm:linClrLst meth="repeat">
+      <a:schemeClr val="lt1"/>
+    </dgm:linClrLst>
+    <dgm:effectClrLst/>
+    <dgm:txLinClrLst/>
+    <dgm:txFillClrLst/>
+    <dgm:txEffectClrLst/>
+  </dgm:styleLbl>
+  <dgm:styleLbl name="lnNode1">
+    <dgm:fillClrLst meth="repeat">
+      <a:schemeClr val="accent1"/>
+    </dgm:fillClrLst>
+    <dgm:linClrLst meth="repeat">
+      <a:schemeClr val="lt1"/>
+    </dgm:linClrLst>
+    <dgm:effectClrLst/>
+    <dgm:txLinClrLst/>
+    <dgm:txFillClrLst/>
+    <dgm:txEffectClrLst/>
+  </dgm:styleLbl>
+  <dgm:styleLbl name="vennNode1">
+    <dgm:fillClrLst meth="repeat">
+      <a:schemeClr val="accent1">
+        <a:alpha val="50000"/>
+      </a:schemeClr>
+    </dgm:fillClrLst>
+    <dgm:linClrLst meth="repeat">
+      <a:schemeClr val="lt1"/>
+    </dgm:linClrLst>
+    <dgm:effectClrLst/>
+    <dgm:txLinClrLst/>
+    <dgm:txFillClrLst/>
+    <dgm:txEffectClrLst/>
+  </dgm:styleLbl>
+  <dgm:styleLbl name="node2">
+    <dgm:fillClrLst meth="repeat">
+      <a:schemeClr val="accent1"/>
+    </dgm:fillClrLst>
+    <dgm:linClrLst meth="repeat">
+      <a:schemeClr val="lt1"/>
+    </dgm:linClrLst>
+    <dgm:effectClrLst/>
+    <dgm:txLinClrLst/>
+    <dgm:txFillClrLst/>
+    <dgm:txEffectClrLst/>
+  </dgm:styleLbl>
+  <dgm:styleLbl name="node3">
+    <dgm:fillClrLst meth="repeat">
+      <a:schemeClr val="accent1"/>
+    </dgm:fillClrLst>
+    <dgm:linClrLst meth="repeat">
+      <a:schemeClr val="lt1"/>
+    </dgm:linClrLst>
+    <dgm:effectClrLst/>
+    <dgm:txLinClrLst/>
+    <dgm:txFillClrLst/>
+    <dgm:txEffectClrLst/>
+  </dgm:styleLbl>
+  <dgm:styleLbl name="node4">
+    <dgm:fillClrLst meth="repeat">
+      <a:schemeClr val="accent1"/>
+    </dgm:fillClrLst>
+    <dgm:linClrLst meth="repeat">
+      <a:schemeClr val="lt1"/>
+    </dgm:linClrLst>
+    <dgm:effectClrLst/>
+    <dgm:txLinClrLst/>
+    <dgm:txFillClrLst/>
+    <dgm:txEffectClrLst/>
+  </dgm:styleLbl>
+  <dgm:styleLbl name="fgImgPlace1">
+    <dgm:fillClrLst meth="repeat">
+      <a:schemeClr val="accent1">
+        <a:tint val="50000"/>
+      </a:schemeClr>
+    </dgm:fillClrLst>
+    <dgm:linClrLst meth="repeat">
+      <a:schemeClr val="lt1"/>
+    </dgm:linClrLst>
+    <dgm:effectClrLst/>
+    <dgm:txLinClrLst/>
+    <dgm:txFillClrLst meth="repeat">
+      <a:schemeClr val="lt1"/>
+    </dgm:txFillClrLst>
+    <dgm:txEffectClrLst/>
+  </dgm:styleLbl>
+  <dgm:styleLbl name="alignImgPlace1">
+    <dgm:fillClrLst meth="repeat">
+      <a:schemeClr val="accent1">
+        <a:tint val="50000"/>
+      </a:schemeClr>
+    </dgm:fillClrLst>
+    <dgm:linClrLst meth="repeat">
+      <a:schemeClr val="lt1"/>
+    </dgm:linClrLst>
+    <dgm:effectClrLst/>
+    <dgm:txLinClrLst/>
+    <dgm:txFillClrLst meth="repeat">
+      <a:schemeClr val="lt1"/>
+    </dgm:txFillClrLst>
+    <dgm:txEffectClrLst/>
+  </dgm:styleLbl>
+  <dgm:styleLbl name="bgImgPlace1">
+    <dgm:fillClrLst meth="repeat">
+      <a:schemeClr val="accent1">
+        <a:tint val="50000"/>
+      </a:schemeClr>
+    </dgm:fillClrLst>
+    <dgm:linClrLst meth="repeat">
+      <a:schemeClr val="lt1"/>
+    </dgm:linClrLst>
+    <dgm:effectClrLst/>
+    <dgm:txLinClrLst/>
+    <dgm:txFillClrLst meth="repeat">
+      <a:schemeClr val="lt1"/>
+    </dgm:txFillClrLst>
+    <dgm:txEffectClrLst/>
+  </dgm:styleLbl>
+  <dgm:styleLbl name="sibTrans2D1">
+    <dgm:fillClrLst meth="repeat">
+      <a:schemeClr val="accent1">
+        <a:tint val="60000"/>
+      </a:schemeClr>
+    </dgm:fillClrLst>
+    <dgm:linClrLst meth="repeat">
+      <a:schemeClr val="accent1">
+        <a:tint val="60000"/>
+      </a:schemeClr>
+    </dgm:linClrLst>
+    <dgm:effectClrLst/>
+    <dgm:txLinClrLst/>
+    <dgm:txFillClrLst/>
+    <dgm:txEffectClrLst/>
+  </dgm:styleLbl>
+  <dgm:styleLbl name="fgSibTrans2D1">
+    <dgm:fillClrLst meth="repeat">
+      <a:schemeClr val="accent1">
+        <a:tint val="60000"/>
+      </a:schemeClr>
+    </dgm:fillClrLst>
+    <dgm:linClrLst meth="repeat">
+      <a:schemeClr val="accent1">
+        <a:tint val="60000"/>
+      </a:schemeClr>
+    </dgm:linClrLst>
+    <dgm:effectClrLst/>
+    <dgm:txLinClrLst/>
+    <dgm:txFillClrLst/>
+    <dgm:txEffectClrLst/>
+  </dgm:styleLbl>
+  <dgm:styleLbl name="bgSibTrans2D1">
+    <dgm:fillClrLst meth="repeat">
+      <a:schemeClr val="accent1">
+        <a:tint val="60000"/>
+      </a:schemeClr>
+    </dgm:fillClrLst>
+    <dgm:linClrLst meth="repeat">
+      <a:schemeClr val="accent1">
+        <a:tint val="60000"/>
+      </a:schemeClr>
+    </dgm:linClrLst>
+    <dgm:effectClrLst/>
+    <dgm:txLinClrLst/>
+    <dgm:txFillClrLst/>
+    <dgm:txEffectClrLst/>
+  </dgm:styleLbl>
+  <dgm:styleLbl name="sibTrans1D1">
+    <dgm:fillClrLst meth="repeat">
+      <a:schemeClr val="accent1"/>
+    </dgm:fillClrLst>
+    <dgm:linClrLst meth="repeat">
+      <a:schemeClr val="accent1"/>
+    </dgm:linClrLst>
+    <dgm:effectClrLst/>
+    <dgm:txLinClrLst/>
+    <dgm:txFillClrLst meth="repeat">
+      <a:schemeClr val="tx1"/>
+    </dgm:txFillClrLst>
+    <dgm:txEffectClrLst/>
+  </dgm:styleLbl>
+  <dgm:styleLbl name="callout">
+    <dgm:fillClrLst meth="repeat">
+      <a:schemeClr val="accent1"/>
+    </dgm:fillClrLst>
+    <dgm:linClrLst meth="repeat">
+      <a:schemeClr val="accent1">
+        <a:tint val="50000"/>
+      </a:schemeClr>
+    </dgm:linClrLst>
+    <dgm:effectClrLst/>
+    <dgm:txLinClrLst/>
+    <dgm:txFillClrLst meth="repeat">
+      <a:schemeClr val="tx1"/>
+    </dgm:txFillClrLst>
+    <dgm:txEffectClrLst/>
+  </dgm:styleLbl>
+  <dgm:styleLbl name="asst0">
+    <dgm:fillClrLst meth="repeat">
+      <a:schemeClr val="accent1"/>
+    </dgm:fillClrLst>
+    <dgm:linClrLst meth="repeat">
+      <a:schemeClr val="lt1"/>
+    </dgm:linClrLst>
+    <dgm:effectClrLst/>
+    <dgm:txLinClrLst/>
+    <dgm:txFillClrLst/>
+    <dgm:txEffectClrLst/>
+  </dgm:styleLbl>
+  <dgm:styleLbl name="asst1">
+    <dgm:fillClrLst meth="repeat">
+      <a:schemeClr val="accent1"/>
+    </dgm:fillClrLst>
+    <dgm:linClrLst meth="repeat">
+      <a:schemeClr val="lt1"/>
+    </dgm:linClrLst>
+    <dgm:effectClrLst/>
+    <dgm:txLinClrLst/>
+    <dgm:txFillClrLst/>
+    <dgm:txEffectClrLst/>
+  </dgm:styleLbl>
+  <dgm:styleLbl name="asst2">
+    <dgm:fillClrLst meth="repeat">
+      <a:schemeClr val="accent1"/>
+    </dgm:fillClrLst>
+    <dgm:linClrLst meth="repeat">
+      <a:schemeClr val="lt1"/>
+    </dgm:linClrLst>
+    <dgm:effectClrLst/>
+    <dgm:txLinClrLst/>
+    <dgm:txFillClrLst/>
+    <dgm:txEffectClrLst/>
+  </dgm:styleLbl>
+  <dgm:styleLbl name="asst3">
+    <dgm:fillClrLst meth="repeat">
+      <a:schemeClr val="accent1"/>
+    </dgm:fillClrLst>
+    <dgm:linClrLst meth="repeat">
+      <a:schemeClr val="lt1"/>
+    </dgm:linClrLst>
+    <dgm:effectClrLst/>
+    <dgm:txLinClrLst/>
+    <dgm:txFillClrLst/>
+    <dgm:txEffectClrLst/>
+  </dgm:styleLbl>
+  <dgm:styleLbl name="asst4">
+    <dgm:fillClrLst meth="repeat">
+      <a:schemeClr val="accent1"/>
+    </dgm:fillClrLst>
+    <dgm:linClrLst meth="repeat">
+      <a:schemeClr val="lt1"/>
+    </dgm:linClrLst>
+    <dgm:effectClrLst/>
+    <dgm:txLinClrLst/>
+    <dgm:txFillClrLst/>
+    <dgm:txEffectClrLst/>
+  </dgm:styleLbl>
+  <dgm:styleLbl name="parChTrans2D1">
+    <dgm:fillClrLst meth="repeat">
+      <a:schemeClr val="accent1">
+        <a:tint val="60000"/>
+      </a:schemeClr>
+    </dgm:fillClrLst>
+    <dgm:linClrLst meth="repeat">
+      <a:schemeClr val="accent1">
+        <a:tint val="60000"/>
+      </a:schemeClr>
+    </dgm:linClrLst>
+    <dgm:effectClrLst/>
+    <dgm:txLinClrLst/>
+    <dgm:txFillClrLst meth="repeat">
+      <a:schemeClr val="lt1"/>
+    </dgm:txFillClrLst>
+    <dgm:txEffectClrLst/>
+  </dgm:styleLbl>
+  <dgm:styleLbl name="parChTrans2D2">
+    <dgm:fillClrLst meth="repeat">
+      <a:schemeClr val="accent1"/>
+    </dgm:fillClrLst>
+    <dgm:linClrLst meth="repeat">
+      <a:schemeClr val="accent1"/>
+    </dgm:linClrLst>
+    <dgm:effectClrLst/>
+    <dgm:txLinClrLst/>
+    <dgm:txFillClrLst meth="repeat">
+      <a:schemeClr val="lt1"/>
+    </dgm:txFillClrLst>
+    <dgm:txEffectClrLst/>
+  </dgm:styleLbl>
+  <dgm:styleLbl name="parChTrans2D3">
+    <dgm:fillClrLst meth="repeat">
+      <a:schemeClr val="accent1"/>
+    </dgm:fillClrLst>
+    <dgm:linClrLst meth="repeat">
+      <a:schemeClr val="accent1"/>
+    </dgm:linClrLst>
+    <dgm:effectClrLst/>
+    <dgm:txLinClrLst/>
+    <dgm:txFillClrLst meth="repeat">
+      <a:schemeClr val="lt1"/>
+    </dgm:txFillClrLst>
+    <dgm:txEffectClrLst/>
+  </dgm:styleLbl>
+  <dgm:styleLbl name="parChTrans2D4">
+    <dgm:fillClrLst meth="repeat">
+      <a:schemeClr val="accent1"/>
+    </dgm:fillClrLst>
+    <dgm:linClrLst meth="repeat">
+      <a:schemeClr val="accent1"/>
+    </dgm:linClrLst>
+    <dgm:effectClrLst/>
+    <dgm:txLinClrLst/>
+    <dgm:txFillClrLst meth="repeat">
+      <a:schemeClr val="lt1"/>
+    </dgm:txFillClrLst>
+    <dgm:txEffectClrLst/>
+  </dgm:styleLbl>
+  <dgm:styleLbl name="parChTrans1D1">
+    <dgm:fillClrLst meth="repeat">
+      <a:schemeClr val="accent1"/>
+    </dgm:fillClrLst>
+    <dgm:linClrLst meth="repeat">
+      <a:schemeClr val="accent1">
+        <a:shade val="60000"/>
+      </a:schemeClr>
+    </dgm:linClrLst>
+    <dgm:effectClrLst/>
+    <dgm:txLinClrLst/>
+    <dgm:txFillClrLst meth="repeat">
+      <a:schemeClr val="tx1"/>
+    </dgm:txFillClrLst>
+    <dgm:txEffectClrLst/>
+  </dgm:styleLbl>
+  <dgm:styleLbl name="parChTrans1D2">
+    <dgm:fillClrLst meth="repeat">
+      <a:schemeClr val="accent1"/>
+    </dgm:fillClrLst>
+    <dgm:linClrLst meth="repeat">
+      <a:schemeClr val="accent1">
+        <a:shade val="60000"/>
+      </a:schemeClr>
+    </dgm:linClrLst>
+    <dgm:effectClrLst/>
+    <dgm:txLinClrLst/>
+    <dgm:txFillClrLst meth="repeat">
+      <a:schemeClr val="tx1"/>
+    </dgm:txFillClrLst>
+    <dgm:txEffectClrLst/>
+  </dgm:styleLbl>
+  <dgm:styleLbl name="parChTrans1D3">
+    <dgm:fillClrLst meth="repeat">
+      <a:schemeClr val="accent1"/>
+    </dgm:fillClrLst>
+    <dgm:linClrLst meth="repeat">
+      <a:schemeClr val="accent1">
+        <a:shade val="80000"/>
+      </a:schemeClr>
+    </dgm:linClrLst>
+    <dgm:effectClrLst/>
+    <dgm:txLinClrLst/>
+    <dgm:txFillClrLst meth="repeat">
+      <a:schemeClr val="tx1"/>
+    </dgm:txFillClrLst>
+    <dgm:txEffectClrLst/>
+  </dgm:styleLbl>
+  <dgm:styleLbl name="parChTrans1D4">
+    <dgm:fillClrLst meth="repeat">
+      <a:schemeClr val="accent1"/>
+    </dgm:fillClrLst>
+    <dgm:linClrLst meth="repeat">
+      <a:schemeClr val="accent1">
+        <a:shade val="80000"/>
+      </a:schemeClr>
+    </dgm:linClrLst>
+    <dgm:effectClrLst/>
+    <dgm:txLinClrLst/>
+    <dgm:txFillClrLst meth="repeat">
+      <a:schemeClr val="tx1"/>
+    </dgm:txFillClrLst>
+    <dgm:txEffectClrLst/>
+  </dgm:styleLbl>
+  <dgm:styleLbl name="fgAcc1">
+    <dgm:fillClrLst meth="repeat">
+      <a:schemeClr val="lt1">
+        <a:alpha val="90000"/>
+      </a:schemeClr>
+    </dgm:fillClrLst>
+    <dgm:linClrLst meth="repeat">
+      <a:schemeClr val="accent1"/>
+    </dgm:linClrLst>
+    <dgm:effectClrLst/>
+    <dgm:txLinClrLst/>
+    <dgm:txFillClrLst meth="repeat">
+      <a:schemeClr val="dk1"/>
+    </dgm:txFillClrLst>
+    <dgm:txEffectClrLst/>
+  </dgm:styleLbl>
+  <dgm:styleLbl name="conFgAcc1">
+    <dgm:fillClrLst meth="repeat">
+      <a:schemeClr val="lt1">
+        <a:alpha val="90000"/>
+      </a:schemeClr>
+    </dgm:fillClrLst>
+    <dgm:linClrLst meth="repeat">
+      <a:schemeClr val="accent1"/>
+    </dgm:linClrLst>
+    <dgm:effectClrLst/>
+    <dgm:txLinClrLst/>
+    <dgm:txFillClrLst meth="repeat">
+      <a:schemeClr val="dk1"/>
+    </dgm:txFillClrLst>
+    <dgm:txEffectClrLst/>
+  </dgm:styleLbl>
+  <dgm:styleLbl name="alignAcc1">
+    <dgm:fillClrLst meth="repeat">
+      <a:schemeClr val="lt1">
+        <a:alpha val="90000"/>
+      </a:schemeClr>
+    </dgm:fillClrLst>
+    <dgm:linClrLst meth="repeat">
+      <a:schemeClr val="accent1"/>
+    </dgm:linClrLst>
+    <dgm:effectClrLst/>
+    <dgm:txLinClrLst/>
+    <dgm:txFillClrLst meth="repeat">
+      <a:schemeClr val="dk1"/>
+    </dgm:txFillClrLst>
+    <dgm:txEffectClrLst/>
+  </dgm:styleLbl>
+  <dgm:styleLbl name="trAlignAcc1">
+    <dgm:fillClrLst meth="repeat">
+      <a:schemeClr val="lt1">
+        <a:alpha val="40000"/>
+      </a:schemeClr>
+    </dgm:fillClrLst>
+    <dgm:linClrLst meth="repeat">
+      <a:schemeClr val="accent1"/>
+    </dgm:linClrLst>
+    <dgm:effectClrLst/>
+    <dgm:txLinClrLst/>
+    <dgm:txFillClrLst meth="repeat">
+      <a:schemeClr val="dk1"/>
+    </dgm:txFillClrLst>
+    <dgm:txEffectClrLst/>
+  </dgm:styleLbl>
+  <dgm:styleLbl name="bgAcc1">
+    <dgm:fillClrLst meth="repeat">
+      <a:schemeClr val="lt1">
+        <a:alpha val="90000"/>
+      </a:schemeClr>
+    </dgm:fillClrLst>
+    <dgm:linClrLst meth="repeat">
+      <a:schemeClr val="accent1"/>
+    </dgm:linClrLst>
+    <dgm:effectClrLst/>
+    <dgm:txLinClrLst/>
+    <dgm:txFillClrLst meth="repeat">
+      <a:schemeClr val="dk1"/>
+    </dgm:txFillClrLst>
+    <dgm:txEffectClrLst/>
+  </dgm:styleLbl>
+  <dgm:styleLbl name="solidFgAcc1">
+    <dgm:fillClrLst meth="repeat">
+      <a:schemeClr val="lt1"/>
+    </dgm:fillClrLst>
+    <dgm:linClrLst meth="repeat">
+      <a:schemeClr val="accent1"/>
+    </dgm:linClrLst>
+    <dgm:effectClrLst/>
+    <dgm:txLinClrLst/>
+    <dgm:txFillClrLst meth="repeat">
+      <a:schemeClr val="dk1"/>
+    </dgm:txFillClrLst>
+    <dgm:txEffectClrLst/>
+  </dgm:styleLbl>
+  <dgm:styleLbl name="solidAlignAcc1">
+    <dgm:fillClrLst meth="repeat">
+      <a:schemeClr val="lt1"/>
+    </dgm:fillClrLst>
+    <dgm:linClrLst meth="repeat">
+      <a:schemeClr val="accent1"/>
+    </dgm:linClrLst>
+    <dgm:effectClrLst/>
+    <dgm:txLinClrLst/>
+    <dgm:txFillClrLst meth="repeat">
+      <a:schemeClr val="dk1"/>
+    </dgm:txFillClrLst>
+    <dgm:txEffectClrLst/>
+  </dgm:styleLbl>
+  <dgm:styleLbl name="solidBgAcc1">
+    <dgm:fillClrLst meth="repeat">
+      <a:schemeClr val="lt1"/>
+    </dgm:fillClrLst>
+    <dgm:linClrLst meth="repeat">
+      <a:schemeClr val="accent1"/>
+    </dgm:linClrLst>
+    <dgm:effectClrLst/>
+    <dgm:txLinClrLst/>
+    <dgm:txFillClrLst meth="repeat">
+      <a:schemeClr val="dk1"/>
+    </dgm:txFillClrLst>
+    <dgm:txEffectClrLst/>
+  </dgm:styleLbl>
+  <dgm:styleLbl name="fgAccFollowNode1">
+    <dgm:fillClrLst meth="repeat">
+      <a:schemeClr val="accent1">
+        <a:alpha val="90000"/>
+        <a:tint val="40000"/>
+      </a:schemeClr>
+    </dgm:fillClrLst>
+    <dgm:linClrLst meth="repeat">
+      <a:schemeClr val="accent1">
+        <a:alpha val="90000"/>
+        <a:tint val="40000"/>
+      </a:schemeClr>
+    </dgm:linClrLst>
+    <dgm:effectClrLst/>
+    <dgm:txLinClrLst/>
+    <dgm:txFillClrLst meth="repeat">
+      <a:schemeClr val="dk1"/>
+    </dgm:txFillClrLst>
+    <dgm:txEffectClrLst/>
+  </dgm:styleLbl>
+  <dgm:styleLbl name="alignAccFollowNode1">
+    <dgm:fillClrLst meth="repeat">
+      <a:schemeClr val="accent1">
+        <a:alpha val="90000"/>
+        <a:tint val="40000"/>
+      </a:schemeClr>
+    </dgm:fillClrLst>
+    <dgm:linClrLst meth="repeat">
+      <a:schemeClr val="accent1">
+        <a:alpha val="90000"/>
+        <a:tint val="40000"/>
+      </a:schemeClr>
+    </dgm:linClrLst>
+    <dgm:effectClrLst/>
+    <dgm:txLinClrLst/>
+    <dgm:txFillClrLst meth="repeat">
+      <a:schemeClr val="dk1"/>
+    </dgm:txFillClrLst>
+    <dgm:txEffectClrLst/>
+  </dgm:styleLbl>
+  <dgm:styleLbl name="bgAccFollowNode1">
+    <dgm:fillClrLst meth="repeat">
+      <a:schemeClr val="accent1">
+        <a:alpha val="90000"/>
+        <a:tint val="40000"/>
+      </a:schemeClr>
+    </dgm:fillClrLst>
+    <dgm:linClrLst meth="repeat">
+      <a:schemeClr val="accent1">
+        <a:alpha val="90000"/>
+        <a:tint val="40000"/>
+      </a:schemeClr>
+    </dgm:linClrLst>
+    <dgm:effectClrLst/>
+    <dgm:txLinClrLst/>
+    <dgm:txFillClrLst meth="repeat">
+      <a:schemeClr val="dk1"/>
+    </dgm:txFillClrLst>
+    <dgm:txEffectClrLst/>
+  </dgm:styleLbl>
+  <dgm:styleLbl name="fgAcc0">
+    <dgm:fillClrLst meth="repeat">
+      <a:schemeClr val="lt1">
+        <a:alpha val="90000"/>
+      </a:schemeClr>
+    </dgm:fillClrLst>
+    <dgm:linClrLst meth="repeat">
+      <a:schemeClr val="accent1"/>
+    </dgm:linClrLst>
+    <dgm:effectClrLst/>
+    <dgm:txLinClrLst/>
+    <dgm:txFillClrLst meth="repeat">
+      <a:schemeClr val="dk1"/>
+    </dgm:txFillClrLst>
+    <dgm:txEffectClrLst/>
+  </dgm:styleLbl>
+  <dgm:styleLbl name="fgAcc2">
+    <dgm:fillClrLst meth="repeat">
+      <a:schemeClr val="lt1">
+        <a:alpha val="90000"/>
+      </a:schemeClr>
+    </dgm:fillClrLst>
+    <dgm:linClrLst meth="repeat">
+      <a:schemeClr val="accent1"/>
+    </dgm:linClrLst>
+    <dgm:effectClrLst/>
+    <dgm:txLinClrLst/>
+    <dgm:txFillClrLst meth="repeat">
+      <a:schemeClr val="dk1"/>
+    </dgm:txFillClrLst>
+    <dgm:txEffectClrLst/>
+  </dgm:styleLbl>
+  <dgm:styleLbl name="fgAcc3">
+    <dgm:fillClrLst meth="repeat">
+      <a:schemeClr val="lt1">
+        <a:alpha val="90000"/>
+      </a:schemeClr>
+    </dgm:fillClrLst>
+    <dgm:linClrLst meth="repeat">
+      <a:schemeClr val="accent1"/>
+    </dgm:linClrLst>
+    <dgm:effectClrLst/>
+    <dgm:txLinClrLst/>
+    <dgm:txFillClrLst meth="repeat">
+      <a:schemeClr val="dk1"/>
+    </dgm:txFillClrLst>
+    <dgm:txEffectClrLst/>
+  </dgm:styleLbl>
+  <dgm:styleLbl name="fgAcc4">
+    <dgm:fillClrLst meth="repeat">
+      <a:schemeClr val="lt1">
+        <a:alpha val="90000"/>
+      </a:schemeClr>
+    </dgm:fillClrLst>
+    <dgm:linClrLst meth="repeat">
+      <a:schemeClr val="accent1"/>
+    </dgm:linClrLst>
+    <dgm:effectClrLst/>
+    <dgm:txLinClrLst/>
+    <dgm:txFillClrLst meth="repeat">
+      <a:schemeClr val="dk1"/>
+    </dgm:txFillClrLst>
+    <dgm:txEffectClrLst/>
+  </dgm:styleLbl>
+  <dgm:styleLbl name="bgShp">
+    <dgm:fillClrLst meth="repeat">
+      <a:schemeClr val="accent1">
+        <a:tint val="40000"/>
+      </a:schemeClr>
+    </dgm:fillClrLst>
+    <dgm:linClrLst meth="repeat">
+      <a:schemeClr val="accent1"/>
+    </dgm:linClrLst>
+    <dgm:effectClrLst/>
+    <dgm:txLinClrLst/>
+    <dgm:txFillClrLst meth="repeat">
+      <a:schemeClr val="dk1"/>
+    </dgm:txFillClrLst>
+    <dgm:txEffectClrLst/>
+  </dgm:styleLbl>
+  <dgm:styleLbl name="dkBgShp">
+    <dgm:fillClrLst meth="repeat">
+      <a:schemeClr val="accent1">
+        <a:shade val="80000"/>
+      </a:schemeClr>
+    </dgm:fillClrLst>
+    <dgm:linClrLst meth="repeat">
+      <a:schemeClr val="accent1"/>
+    </dgm:linClrLst>
+    <dgm:effectClrLst/>
+    <dgm:txLinClrLst/>
+    <dgm:txFillClrLst meth="repeat">
+      <a:schemeClr val="lt1"/>
+    </dgm:txFillClrLst>
+    <dgm:txEffectClrLst/>
+  </dgm:styleLbl>
+  <dgm:styleLbl name="trBgShp">
+    <dgm:fillClrLst meth="repeat">
+      <a:schemeClr val="accent1">
+        <a:tint val="50000"/>
+        <a:alpha val="40000"/>
+      </a:schemeClr>
+    </dgm:fillClrLst>
+    <dgm:linClrLst meth="repeat">
+      <a:schemeClr val="accent1"/>
+    </dgm:linClrLst>
+    <dgm:effectClrLst/>
+    <dgm:txLinClrLst/>
+    <dgm:txFillClrLst meth="repeat">
+      <a:schemeClr val="lt1"/>
+    </dgm:txFillClrLst>
+    <dgm:txEffectClrLst/>
+  </dgm:styleLbl>
+  <dgm:styleLbl name="fgShp">
+    <dgm:fillClrLst meth="repeat">
+      <a:schemeClr val="accent1">
+        <a:tint val="60000"/>
+      </a:schemeClr>
+    </dgm:fillClrLst>
+    <dgm:linClrLst meth="repeat">
+      <a:schemeClr val="lt1"/>
+    </dgm:linClrLst>
+    <dgm:effectClrLst/>
+    <dgm:txLinClrLst/>
+    <dgm:txFillClrLst meth="repeat">
+      <a:schemeClr val="dk1"/>
+    </dgm:txFillClrLst>
+    <dgm:txEffectClrLst/>
+  </dgm:styleLbl>
+  <dgm:styleLbl name="revTx">
+    <dgm:fillClrLst meth="repeat">
+      <a:schemeClr val="lt1">
+        <a:alpha val="0"/>
+      </a:schemeClr>
+    </dgm:fillClrLst>
+    <dgm:linClrLst meth="repeat">
+      <a:schemeClr val="dk1">
+        <a:alpha val="0"/>
+      </a:schemeClr>
+    </dgm:linClrLst>
+    <dgm:effectClrLst/>
+    <dgm:txLinClrLst/>
+    <dgm:txFillClrLst meth="repeat">
+      <a:schemeClr val="tx1"/>
+    </dgm:txFillClrLst>
+    <dgm:txEffectClrLst/>
+  </dgm:styleLbl>
+</dgm:colorsDef>
+</file>
+
+<file path=word/diagrams/colors4.xml><?xml version="1.0" encoding="utf-8"?>
 <dgm:colorsDef xmlns:dgm="http://schemas.openxmlformats.org/drawingml/2006/diagram" xmlns:a="http://schemas.openxmlformats.org/drawingml/2006/main" uniqueId="urn:microsoft.com/office/officeart/2005/8/colors/accent1_2">
   <dgm:title val=""/>
   <dgm:desc val=""/>
@@ -3590,7 +4358,208 @@
         <a:p>
           <a:r>
             <a:rPr lang="en-US"/>
-            <a:t>candidate_votes</a:t>
+            <a:t>candidate_list[]</a:t>
+          </a:r>
+        </a:p>
+      </dgm:t>
+    </dgm:pt>
+    <dgm:pt modelId="{994D6D94-EC7F-094D-83A4-5D85E9EE6597}" type="parTrans" cxnId="{F0EC2862-3A4F-7B44-B11B-7ABC6C9CB82A}">
+      <dgm:prSet/>
+      <dgm:spPr/>
+      <dgm:t>
+        <a:bodyPr/>
+        <a:lstStyle/>
+        <a:p>
+          <a:endParaRPr lang="en-US"/>
+        </a:p>
+      </dgm:t>
+    </dgm:pt>
+    <dgm:pt modelId="{C6882BD4-64E6-274F-9851-20EFC5D03A52}" type="sibTrans" cxnId="{F0EC2862-3A4F-7B44-B11B-7ABC6C9CB82A}">
+      <dgm:prSet/>
+      <dgm:spPr/>
+      <dgm:t>
+        <a:bodyPr/>
+        <a:lstStyle/>
+        <a:p>
+          <a:endParaRPr lang="en-US"/>
+        </a:p>
+      </dgm:t>
+    </dgm:pt>
+    <dgm:pt modelId="{175A8B82-AEA5-0040-AE14-7090FCF866EB}">
+      <dgm:prSet phldrT="[Text]"/>
+      <dgm:spPr/>
+      <dgm:t>
+        <a:bodyPr/>
+        <a:lstStyle/>
+        <a:p>
+          <a:r>
+            <a:rPr lang="en-US"/>
+            <a:t>candidate_name</a:t>
+          </a:r>
+        </a:p>
+      </dgm:t>
+    </dgm:pt>
+    <dgm:pt modelId="{25CB5FF6-8343-594C-9CF9-0C8D0CC4FB85}" type="sibTrans" cxnId="{9CE10E22-B72C-E144-B02D-FD116877A9F5}">
+      <dgm:prSet/>
+      <dgm:spPr/>
+      <dgm:t>
+        <a:bodyPr/>
+        <a:lstStyle/>
+        <a:p>
+          <a:endParaRPr lang="en-US"/>
+        </a:p>
+      </dgm:t>
+    </dgm:pt>
+    <dgm:pt modelId="{767ACDD3-7B56-CF49-A8CE-E7A5CF01DEF5}" type="parTrans" cxnId="{9CE10E22-B72C-E144-B02D-FD116877A9F5}">
+      <dgm:prSet/>
+      <dgm:spPr/>
+      <dgm:t>
+        <a:bodyPr/>
+        <a:lstStyle/>
+        <a:p>
+          <a:endParaRPr lang="en-US"/>
+        </a:p>
+      </dgm:t>
+    </dgm:pt>
+    <dgm:pt modelId="{ABF7309A-AF92-4C47-A463-4C0A040D2A9C}" type="pres">
+      <dgm:prSet presAssocID="{53009163-0A0C-1841-8353-E53BA9A4E01C}" presName="hierChild1" presStyleCnt="0">
+        <dgm:presLayoutVars>
+          <dgm:orgChart val="1"/>
+          <dgm:chPref val="1"/>
+          <dgm:dir/>
+          <dgm:animOne val="branch"/>
+          <dgm:animLvl val="lvl"/>
+          <dgm:resizeHandles/>
+        </dgm:presLayoutVars>
+      </dgm:prSet>
+      <dgm:spPr/>
+    </dgm:pt>
+    <dgm:pt modelId="{E3D35FA4-6D8B-2D41-B2F7-D8EE1FAA1870}" type="pres">
+      <dgm:prSet presAssocID="{FB81BB0B-9A33-FC48-9362-742387B9682E}" presName="hierRoot1" presStyleCnt="0">
+        <dgm:presLayoutVars>
+          <dgm:hierBranch val="init"/>
+        </dgm:presLayoutVars>
+      </dgm:prSet>
+      <dgm:spPr/>
+    </dgm:pt>
+    <dgm:pt modelId="{A624689A-3D30-AA46-A92B-8665B12DD78A}" type="pres">
+      <dgm:prSet presAssocID="{FB81BB0B-9A33-FC48-9362-742387B9682E}" presName="rootComposite1" presStyleCnt="0"/>
+      <dgm:spPr/>
+    </dgm:pt>
+    <dgm:pt modelId="{759AF334-409A-234B-A046-0F4709EC4991}" type="pres">
+      <dgm:prSet presAssocID="{FB81BB0B-9A33-FC48-9362-742387B9682E}" presName="rootText1" presStyleLbl="node0" presStyleIdx="0" presStyleCnt="1">
+        <dgm:presLayoutVars>
+          <dgm:chPref val="3"/>
+        </dgm:presLayoutVars>
+      </dgm:prSet>
+      <dgm:spPr/>
+    </dgm:pt>
+    <dgm:pt modelId="{DB9E4EA1-2D50-7C44-A852-3521EF3564B3}" type="pres">
+      <dgm:prSet presAssocID="{FB81BB0B-9A33-FC48-9362-742387B9682E}" presName="rootConnector1" presStyleLbl="node1" presStyleIdx="0" presStyleCnt="0"/>
+      <dgm:spPr/>
+    </dgm:pt>
+    <dgm:pt modelId="{3684A6D3-1A45-EA4D-AC99-03552210A31F}" type="pres">
+      <dgm:prSet presAssocID="{FB81BB0B-9A33-FC48-9362-742387B9682E}" presName="hierChild2" presStyleCnt="0"/>
+      <dgm:spPr/>
+    </dgm:pt>
+    <dgm:pt modelId="{2CDE75F1-3C22-5043-80F4-1764ED163366}" type="pres">
+      <dgm:prSet presAssocID="{767ACDD3-7B56-CF49-A8CE-E7A5CF01DEF5}" presName="Name64" presStyleLbl="parChTrans1D2" presStyleIdx="0" presStyleCnt="1"/>
+      <dgm:spPr/>
+    </dgm:pt>
+    <dgm:pt modelId="{7A412F31-02FC-334A-B24B-B5AF066E7F07}" type="pres">
+      <dgm:prSet presAssocID="{175A8B82-AEA5-0040-AE14-7090FCF866EB}" presName="hierRoot2" presStyleCnt="0">
+        <dgm:presLayoutVars>
+          <dgm:hierBranch val="init"/>
+        </dgm:presLayoutVars>
+      </dgm:prSet>
+      <dgm:spPr/>
+    </dgm:pt>
+    <dgm:pt modelId="{87D1EA9B-9D18-A344-B136-5B944D815BC0}" type="pres">
+      <dgm:prSet presAssocID="{175A8B82-AEA5-0040-AE14-7090FCF866EB}" presName="rootComposite" presStyleCnt="0"/>
+      <dgm:spPr/>
+    </dgm:pt>
+    <dgm:pt modelId="{086B352C-6BC9-504F-98A2-1F21DA4DCAD7}" type="pres">
+      <dgm:prSet presAssocID="{175A8B82-AEA5-0040-AE14-7090FCF866EB}" presName="rootText" presStyleLbl="node2" presStyleIdx="0" presStyleCnt="1">
+        <dgm:presLayoutVars>
+          <dgm:chPref val="3"/>
+        </dgm:presLayoutVars>
+      </dgm:prSet>
+      <dgm:spPr/>
+    </dgm:pt>
+    <dgm:pt modelId="{3C911DA0-B892-3A45-9F8F-5178BFE37646}" type="pres">
+      <dgm:prSet presAssocID="{175A8B82-AEA5-0040-AE14-7090FCF866EB}" presName="rootConnector" presStyleLbl="node2" presStyleIdx="0" presStyleCnt="1"/>
+      <dgm:spPr/>
+    </dgm:pt>
+    <dgm:pt modelId="{B93FA7EC-8F9F-4F4F-82BB-431A451A80FA}" type="pres">
+      <dgm:prSet presAssocID="{175A8B82-AEA5-0040-AE14-7090FCF866EB}" presName="hierChild4" presStyleCnt="0"/>
+      <dgm:spPr/>
+    </dgm:pt>
+    <dgm:pt modelId="{361A73D4-317F-B542-982D-F4320446B104}" type="pres">
+      <dgm:prSet presAssocID="{175A8B82-AEA5-0040-AE14-7090FCF866EB}" presName="hierChild5" presStyleCnt="0"/>
+      <dgm:spPr/>
+    </dgm:pt>
+    <dgm:pt modelId="{B7C556D7-301F-BC45-A3E7-BF059FA310C6}" type="pres">
+      <dgm:prSet presAssocID="{FB81BB0B-9A33-FC48-9362-742387B9682E}" presName="hierChild3" presStyleCnt="0"/>
+      <dgm:spPr/>
+    </dgm:pt>
+  </dgm:ptLst>
+  <dgm:cxnLst>
+    <dgm:cxn modelId="{9CE10E22-B72C-E144-B02D-FD116877A9F5}" srcId="{FB81BB0B-9A33-FC48-9362-742387B9682E}" destId="{175A8B82-AEA5-0040-AE14-7090FCF866EB}" srcOrd="0" destOrd="0" parTransId="{767ACDD3-7B56-CF49-A8CE-E7A5CF01DEF5}" sibTransId="{25CB5FF6-8343-594C-9CF9-0C8D0CC4FB85}"/>
+    <dgm:cxn modelId="{3876E939-A81E-5F4D-91F7-9BE92DC6E69C}" type="presOf" srcId="{FB81BB0B-9A33-FC48-9362-742387B9682E}" destId="{759AF334-409A-234B-A046-0F4709EC4991}" srcOrd="0" destOrd="0" presId="urn:microsoft.com/office/officeart/2009/3/layout/HorizontalOrganizationChart"/>
+    <dgm:cxn modelId="{EAB59E4C-8BE6-5840-B19C-6B22112A0DA0}" type="presOf" srcId="{FB81BB0B-9A33-FC48-9362-742387B9682E}" destId="{DB9E4EA1-2D50-7C44-A852-3521EF3564B3}" srcOrd="1" destOrd="0" presId="urn:microsoft.com/office/officeart/2009/3/layout/HorizontalOrganizationChart"/>
+    <dgm:cxn modelId="{61041757-EE8A-3F4B-A0AB-2C941DEBB214}" type="presOf" srcId="{53009163-0A0C-1841-8353-E53BA9A4E01C}" destId="{ABF7309A-AF92-4C47-A463-4C0A040D2A9C}" srcOrd="0" destOrd="0" presId="urn:microsoft.com/office/officeart/2009/3/layout/HorizontalOrganizationChart"/>
+    <dgm:cxn modelId="{F0EC2862-3A4F-7B44-B11B-7ABC6C9CB82A}" srcId="{53009163-0A0C-1841-8353-E53BA9A4E01C}" destId="{FB81BB0B-9A33-FC48-9362-742387B9682E}" srcOrd="0" destOrd="0" parTransId="{994D6D94-EC7F-094D-83A4-5D85E9EE6597}" sibTransId="{C6882BD4-64E6-274F-9851-20EFC5D03A52}"/>
+    <dgm:cxn modelId="{2BD729AA-63FA-1848-9AC3-EA8F9215963F}" type="presOf" srcId="{175A8B82-AEA5-0040-AE14-7090FCF866EB}" destId="{086B352C-6BC9-504F-98A2-1F21DA4DCAD7}" srcOrd="0" destOrd="0" presId="urn:microsoft.com/office/officeart/2009/3/layout/HorizontalOrganizationChart"/>
+    <dgm:cxn modelId="{DC6EC9BC-F51F-8448-8EAB-744A37B00EDD}" type="presOf" srcId="{175A8B82-AEA5-0040-AE14-7090FCF866EB}" destId="{3C911DA0-B892-3A45-9F8F-5178BFE37646}" srcOrd="1" destOrd="0" presId="urn:microsoft.com/office/officeart/2009/3/layout/HorizontalOrganizationChart"/>
+    <dgm:cxn modelId="{A3ADEFF6-8A61-BC4C-B3E6-1D06559A9C3F}" type="presOf" srcId="{767ACDD3-7B56-CF49-A8CE-E7A5CF01DEF5}" destId="{2CDE75F1-3C22-5043-80F4-1764ED163366}" srcOrd="0" destOrd="0" presId="urn:microsoft.com/office/officeart/2009/3/layout/HorizontalOrganizationChart"/>
+    <dgm:cxn modelId="{4EADD43A-0F73-AE45-B9D2-9A258202FD91}" type="presParOf" srcId="{ABF7309A-AF92-4C47-A463-4C0A040D2A9C}" destId="{E3D35FA4-6D8B-2D41-B2F7-D8EE1FAA1870}" srcOrd="0" destOrd="0" presId="urn:microsoft.com/office/officeart/2009/3/layout/HorizontalOrganizationChart"/>
+    <dgm:cxn modelId="{760E2EAC-073F-1541-BA1F-A651271ADC9A}" type="presParOf" srcId="{E3D35FA4-6D8B-2D41-B2F7-D8EE1FAA1870}" destId="{A624689A-3D30-AA46-A92B-8665B12DD78A}" srcOrd="0" destOrd="0" presId="urn:microsoft.com/office/officeart/2009/3/layout/HorizontalOrganizationChart"/>
+    <dgm:cxn modelId="{7B811837-94F5-134A-9161-DD360686E979}" type="presParOf" srcId="{A624689A-3D30-AA46-A92B-8665B12DD78A}" destId="{759AF334-409A-234B-A046-0F4709EC4991}" srcOrd="0" destOrd="0" presId="urn:microsoft.com/office/officeart/2009/3/layout/HorizontalOrganizationChart"/>
+    <dgm:cxn modelId="{B94C245C-8724-6D46-AB40-D61BB0B7CCE4}" type="presParOf" srcId="{A624689A-3D30-AA46-A92B-8665B12DD78A}" destId="{DB9E4EA1-2D50-7C44-A852-3521EF3564B3}" srcOrd="1" destOrd="0" presId="urn:microsoft.com/office/officeart/2009/3/layout/HorizontalOrganizationChart"/>
+    <dgm:cxn modelId="{D00C2BF5-1C6C-3E4D-B358-29D9D26929FA}" type="presParOf" srcId="{E3D35FA4-6D8B-2D41-B2F7-D8EE1FAA1870}" destId="{3684A6D3-1A45-EA4D-AC99-03552210A31F}" srcOrd="1" destOrd="0" presId="urn:microsoft.com/office/officeart/2009/3/layout/HorizontalOrganizationChart"/>
+    <dgm:cxn modelId="{3F20C7CF-9AA7-264B-83CD-10B2F61CB255}" type="presParOf" srcId="{3684A6D3-1A45-EA4D-AC99-03552210A31F}" destId="{2CDE75F1-3C22-5043-80F4-1764ED163366}" srcOrd="0" destOrd="0" presId="urn:microsoft.com/office/officeart/2009/3/layout/HorizontalOrganizationChart"/>
+    <dgm:cxn modelId="{3D2084C6-ACEB-394B-87CD-0B8FAC7ACB48}" type="presParOf" srcId="{3684A6D3-1A45-EA4D-AC99-03552210A31F}" destId="{7A412F31-02FC-334A-B24B-B5AF066E7F07}" srcOrd="1" destOrd="0" presId="urn:microsoft.com/office/officeart/2009/3/layout/HorizontalOrganizationChart"/>
+    <dgm:cxn modelId="{84F5C998-5AD8-F944-BADC-AA64D70B0D57}" type="presParOf" srcId="{7A412F31-02FC-334A-B24B-B5AF066E7F07}" destId="{87D1EA9B-9D18-A344-B136-5B944D815BC0}" srcOrd="0" destOrd="0" presId="urn:microsoft.com/office/officeart/2009/3/layout/HorizontalOrganizationChart"/>
+    <dgm:cxn modelId="{DAD45A30-198C-034E-B663-A92CB84FDF2A}" type="presParOf" srcId="{87D1EA9B-9D18-A344-B136-5B944D815BC0}" destId="{086B352C-6BC9-504F-98A2-1F21DA4DCAD7}" srcOrd="0" destOrd="0" presId="urn:microsoft.com/office/officeart/2009/3/layout/HorizontalOrganizationChart"/>
+    <dgm:cxn modelId="{D2C7884C-6FF5-3845-8F1C-E9C7519DD789}" type="presParOf" srcId="{87D1EA9B-9D18-A344-B136-5B944D815BC0}" destId="{3C911DA0-B892-3A45-9F8F-5178BFE37646}" srcOrd="1" destOrd="0" presId="urn:microsoft.com/office/officeart/2009/3/layout/HorizontalOrganizationChart"/>
+    <dgm:cxn modelId="{0A46F93C-4184-BE44-B414-6149D1A97718}" type="presParOf" srcId="{7A412F31-02FC-334A-B24B-B5AF066E7F07}" destId="{B93FA7EC-8F9F-4F4F-82BB-431A451A80FA}" srcOrd="1" destOrd="0" presId="urn:microsoft.com/office/officeart/2009/3/layout/HorizontalOrganizationChart"/>
+    <dgm:cxn modelId="{DFC49CDC-E8DB-F74E-B5E5-167707AFB754}" type="presParOf" srcId="{7A412F31-02FC-334A-B24B-B5AF066E7F07}" destId="{361A73D4-317F-B542-982D-F4320446B104}" srcOrd="2" destOrd="0" presId="urn:microsoft.com/office/officeart/2009/3/layout/HorizontalOrganizationChart"/>
+    <dgm:cxn modelId="{BB161FDD-CDC7-8148-B6EF-ECF198D69127}" type="presParOf" srcId="{E3D35FA4-6D8B-2D41-B2F7-D8EE1FAA1870}" destId="{B7C556D7-301F-BC45-A3E7-BF059FA310C6}" srcOrd="2" destOrd="0" presId="urn:microsoft.com/office/officeart/2009/3/layout/HorizontalOrganizationChart"/>
+  </dgm:cxnLst>
+  <dgm:bg/>
+  <dgm:whole/>
+  <dgm:extLst>
+    <a:ext uri="http://schemas.microsoft.com/office/drawing/2008/diagram">
+      <dsp:dataModelExt xmlns:dsp="http://schemas.microsoft.com/office/drawing/2008/diagram" relId="rId19" minVer="http://schemas.openxmlformats.org/drawingml/2006/diagram"/>
+    </a:ext>
+  </dgm:extLst>
+</dgm:dataModel>
+</file>
+
+<file path=word/diagrams/data4.xml><?xml version="1.0" encoding="utf-8"?>
+<dgm:dataModel xmlns:dgm="http://schemas.openxmlformats.org/drawingml/2006/diagram" xmlns:a="http://schemas.openxmlformats.org/drawingml/2006/main">
+  <dgm:ptLst>
+    <dgm:pt modelId="{53009163-0A0C-1841-8353-E53BA9A4E01C}" type="doc">
+      <dgm:prSet loTypeId="urn:microsoft.com/office/officeart/2009/3/layout/HorizontalOrganizationChart" loCatId="" qsTypeId="urn:microsoft.com/office/officeart/2005/8/quickstyle/simple3" qsCatId="simple" csTypeId="urn:microsoft.com/office/officeart/2005/8/colors/accent1_2" csCatId="accent1" phldr="1"/>
+      <dgm:spPr/>
+      <dgm:t>
+        <a:bodyPr/>
+        <a:lstStyle/>
+        <a:p>
+          <a:endParaRPr lang="en-US"/>
+        </a:p>
+      </dgm:t>
+    </dgm:pt>
+    <dgm:pt modelId="{FB81BB0B-9A33-FC48-9362-742387B9682E}">
+      <dgm:prSet phldrT="[Text]"/>
+      <dgm:spPr/>
+      <dgm:t>
+        <a:bodyPr/>
+        <a:lstStyle/>
+        <a:p>
+          <a:r>
+            <a:rPr lang="en-US"/>
+            <a:t>candidate_analysis</a:t>
           </a:r>
         </a:p>
         <a:p>
@@ -3940,7 +4909,7 @@
   <dgm:whole/>
   <dgm:extLst>
     <a:ext uri="http://schemas.microsoft.com/office/drawing/2008/diagram">
-      <dsp:dataModelExt xmlns:dsp="http://schemas.microsoft.com/office/drawing/2008/diagram" relId="rId19" minVer="http://schemas.openxmlformats.org/drawingml/2006/diagram"/>
+      <dsp:dataModelExt xmlns:dsp="http://schemas.microsoft.com/office/drawing/2008/diagram" relId="rId24" minVer="http://schemas.openxmlformats.org/drawingml/2006/diagram"/>
     </a:ext>
   </dgm:extLst>
 </dgm:dataModel>
@@ -5402,6 +6371,286 @@
       <dsp:cNvGrpSpPr/>
     </dsp:nvGrpSpPr>
     <dsp:grpSpPr/>
+    <dsp:sp modelId="{2CDE75F1-3C22-5043-80F4-1764ED163366}">
+      <dsp:nvSpPr>
+        <dsp:cNvPr id="0" name=""/>
+        <dsp:cNvSpPr/>
+      </dsp:nvSpPr>
+      <dsp:spPr>
+        <a:xfrm>
+          <a:off x="2701900" y="1882457"/>
+          <a:ext cx="539799" cy="91440"/>
+        </a:xfrm>
+        <a:custGeom>
+          <a:avLst/>
+          <a:gdLst/>
+          <a:ahLst/>
+          <a:cxnLst/>
+          <a:rect l="0" t="0" r="0" b="0"/>
+          <a:pathLst>
+            <a:path>
+              <a:moveTo>
+                <a:pt x="0" y="45720"/>
+              </a:moveTo>
+              <a:lnTo>
+                <a:pt x="539799" y="45720"/>
+              </a:lnTo>
+            </a:path>
+          </a:pathLst>
+        </a:custGeom>
+        <a:noFill/>
+        <a:ln w="12700" cap="flat" cmpd="sng" algn="ctr">
+          <a:solidFill>
+            <a:schemeClr val="accent1">
+              <a:shade val="60000"/>
+              <a:hueOff val="0"/>
+              <a:satOff val="0"/>
+              <a:lumOff val="0"/>
+              <a:alphaOff val="0"/>
+            </a:schemeClr>
+          </a:solidFill>
+          <a:prstDash val="solid"/>
+          <a:miter lim="800000"/>
+        </a:ln>
+        <a:effectLst/>
+      </dsp:spPr>
+      <dsp:style>
+        <a:lnRef idx="2">
+          <a:scrgbClr r="0" g="0" b="0"/>
+        </a:lnRef>
+        <a:fillRef idx="0">
+          <a:scrgbClr r="0" g="0" b="0"/>
+        </a:fillRef>
+        <a:effectRef idx="0">
+          <a:scrgbClr r="0" g="0" b="0"/>
+        </a:effectRef>
+        <a:fontRef idx="minor"/>
+      </dsp:style>
+    </dsp:sp>
+    <dsp:sp modelId="{759AF334-409A-234B-A046-0F4709EC4991}">
+      <dsp:nvSpPr>
+        <dsp:cNvPr id="0" name=""/>
+        <dsp:cNvSpPr/>
+      </dsp:nvSpPr>
+      <dsp:spPr>
+        <a:xfrm>
+          <a:off x="2902" y="1516580"/>
+          <a:ext cx="2698998" cy="823194"/>
+        </a:xfrm>
+        <a:prstGeom prst="rect">
+          <a:avLst/>
+        </a:prstGeom>
+        <a:gradFill rotWithShape="0">
+          <a:gsLst>
+            <a:gs pos="0">
+              <a:schemeClr val="accent1">
+                <a:hueOff val="0"/>
+                <a:satOff val="0"/>
+                <a:lumOff val="0"/>
+                <a:alphaOff val="0"/>
+                <a:lumMod val="110000"/>
+                <a:satMod val="105000"/>
+                <a:tint val="67000"/>
+              </a:schemeClr>
+            </a:gs>
+            <a:gs pos="50000">
+              <a:schemeClr val="accent1">
+                <a:hueOff val="0"/>
+                <a:satOff val="0"/>
+                <a:lumOff val="0"/>
+                <a:alphaOff val="0"/>
+                <a:lumMod val="105000"/>
+                <a:satMod val="103000"/>
+                <a:tint val="73000"/>
+              </a:schemeClr>
+            </a:gs>
+            <a:gs pos="100000">
+              <a:schemeClr val="accent1">
+                <a:hueOff val="0"/>
+                <a:satOff val="0"/>
+                <a:lumOff val="0"/>
+                <a:alphaOff val="0"/>
+                <a:lumMod val="105000"/>
+                <a:satMod val="109000"/>
+                <a:tint val="81000"/>
+              </a:schemeClr>
+            </a:gs>
+          </a:gsLst>
+          <a:lin ang="5400000" scaled="0"/>
+        </a:gradFill>
+        <a:ln>
+          <a:noFill/>
+        </a:ln>
+        <a:effectLst/>
+        <a:scene3d>
+          <a:camera prst="orthographicFront"/>
+          <a:lightRig rig="flat" dir="t"/>
+        </a:scene3d>
+        <a:sp3d prstMaterial="dkEdge">
+          <a:bevelT w="8200" h="38100"/>
+        </a:sp3d>
+      </dsp:spPr>
+      <dsp:style>
+        <a:lnRef idx="0">
+          <a:scrgbClr r="0" g="0" b="0"/>
+        </a:lnRef>
+        <a:fillRef idx="2">
+          <a:scrgbClr r="0" g="0" b="0"/>
+        </a:fillRef>
+        <a:effectRef idx="1">
+          <a:scrgbClr r="0" g="0" b="0"/>
+        </a:effectRef>
+        <a:fontRef idx="minor">
+          <a:schemeClr val="dk1"/>
+        </a:fontRef>
+      </dsp:style>
+      <dsp:txBody>
+        <a:bodyPr spcFirstLastPara="0" vert="horz" wrap="square" lIns="19050" tIns="19050" rIns="19050" bIns="19050" numCol="1" spcCol="1270" anchor="ctr" anchorCtr="0">
+          <a:noAutofit/>
+        </a:bodyPr>
+        <a:lstStyle/>
+        <a:p>
+          <a:pPr marL="0" lvl="0" indent="0" algn="ctr" defTabSz="1333500">
+            <a:lnSpc>
+              <a:spcPct val="90000"/>
+            </a:lnSpc>
+            <a:spcBef>
+              <a:spcPct val="0"/>
+            </a:spcBef>
+            <a:spcAft>
+              <a:spcPct val="35000"/>
+            </a:spcAft>
+            <a:buNone/>
+          </a:pPr>
+          <a:r>
+            <a:rPr lang="en-US" sz="3000" kern="1200"/>
+            <a:t>candidate_list[]</a:t>
+          </a:r>
+        </a:p>
+      </dsp:txBody>
+      <dsp:txXfrm>
+        <a:off x="2902" y="1516580"/>
+        <a:ext cx="2698998" cy="823194"/>
+      </dsp:txXfrm>
+    </dsp:sp>
+    <dsp:sp modelId="{086B352C-6BC9-504F-98A2-1F21DA4DCAD7}">
+      <dsp:nvSpPr>
+        <dsp:cNvPr id="0" name=""/>
+        <dsp:cNvSpPr/>
+      </dsp:nvSpPr>
+      <dsp:spPr>
+        <a:xfrm>
+          <a:off x="3241699" y="1516580"/>
+          <a:ext cx="2698998" cy="823194"/>
+        </a:xfrm>
+        <a:prstGeom prst="rect">
+          <a:avLst/>
+        </a:prstGeom>
+        <a:gradFill rotWithShape="0">
+          <a:gsLst>
+            <a:gs pos="0">
+              <a:schemeClr val="accent1">
+                <a:hueOff val="0"/>
+                <a:satOff val="0"/>
+                <a:lumOff val="0"/>
+                <a:alphaOff val="0"/>
+                <a:lumMod val="110000"/>
+                <a:satMod val="105000"/>
+                <a:tint val="67000"/>
+              </a:schemeClr>
+            </a:gs>
+            <a:gs pos="50000">
+              <a:schemeClr val="accent1">
+                <a:hueOff val="0"/>
+                <a:satOff val="0"/>
+                <a:lumOff val="0"/>
+                <a:alphaOff val="0"/>
+                <a:lumMod val="105000"/>
+                <a:satMod val="103000"/>
+                <a:tint val="73000"/>
+              </a:schemeClr>
+            </a:gs>
+            <a:gs pos="100000">
+              <a:schemeClr val="accent1">
+                <a:hueOff val="0"/>
+                <a:satOff val="0"/>
+                <a:lumOff val="0"/>
+                <a:alphaOff val="0"/>
+                <a:lumMod val="105000"/>
+                <a:satMod val="109000"/>
+                <a:tint val="81000"/>
+              </a:schemeClr>
+            </a:gs>
+          </a:gsLst>
+          <a:lin ang="5400000" scaled="0"/>
+        </a:gradFill>
+        <a:ln>
+          <a:noFill/>
+        </a:ln>
+        <a:effectLst/>
+        <a:scene3d>
+          <a:camera prst="orthographicFront"/>
+          <a:lightRig rig="flat" dir="t"/>
+        </a:scene3d>
+        <a:sp3d prstMaterial="dkEdge">
+          <a:bevelT w="8200" h="38100"/>
+        </a:sp3d>
+      </dsp:spPr>
+      <dsp:style>
+        <a:lnRef idx="0">
+          <a:scrgbClr r="0" g="0" b="0"/>
+        </a:lnRef>
+        <a:fillRef idx="2">
+          <a:scrgbClr r="0" g="0" b="0"/>
+        </a:fillRef>
+        <a:effectRef idx="1">
+          <a:scrgbClr r="0" g="0" b="0"/>
+        </a:effectRef>
+        <a:fontRef idx="minor">
+          <a:schemeClr val="dk1"/>
+        </a:fontRef>
+      </dsp:style>
+      <dsp:txBody>
+        <a:bodyPr spcFirstLastPara="0" vert="horz" wrap="square" lIns="19050" tIns="19050" rIns="19050" bIns="19050" numCol="1" spcCol="1270" anchor="ctr" anchorCtr="0">
+          <a:noAutofit/>
+        </a:bodyPr>
+        <a:lstStyle/>
+        <a:p>
+          <a:pPr marL="0" lvl="0" indent="0" algn="ctr" defTabSz="1333500">
+            <a:lnSpc>
+              <a:spcPct val="90000"/>
+            </a:lnSpc>
+            <a:spcBef>
+              <a:spcPct val="0"/>
+            </a:spcBef>
+            <a:spcAft>
+              <a:spcPct val="35000"/>
+            </a:spcAft>
+            <a:buNone/>
+          </a:pPr>
+          <a:r>
+            <a:rPr lang="en-US" sz="3000" kern="1200"/>
+            <a:t>candidate_name</a:t>
+          </a:r>
+        </a:p>
+      </dsp:txBody>
+      <dsp:txXfrm>
+        <a:off x="3241699" y="1516580"/>
+        <a:ext cx="2698998" cy="823194"/>
+      </dsp:txXfrm>
+    </dsp:sp>
+  </dsp:spTree>
+</dsp:drawing>
+</file>
+
+<file path=word/diagrams/drawing4.xml><?xml version="1.0" encoding="utf-8"?>
+<dsp:drawing xmlns:dgm="http://schemas.openxmlformats.org/drawingml/2006/diagram" xmlns:dsp="http://schemas.microsoft.com/office/drawing/2008/diagram" xmlns:a="http://schemas.openxmlformats.org/drawingml/2006/main">
+  <dsp:spTree>
+    <dsp:nvGrpSpPr>
+      <dsp:cNvPr id="0" name=""/>
+      <dsp:cNvGrpSpPr/>
+    </dsp:nvGrpSpPr>
+    <dsp:grpSpPr/>
     <dsp:sp modelId="{EEF94AB4-4BFA-B84D-8CA5-D7E148C0E2D9}">
       <dsp:nvSpPr>
         <dsp:cNvPr id="0" name=""/>
@@ -5679,7 +6928,7 @@
           </a:pPr>
           <a:r>
             <a:rPr lang="en-US" sz="1500" kern="1200"/>
-            <a:t>candidate_votes</a:t>
+            <a:t>candidate_analysis</a:t>
           </a:r>
         </a:p>
         <a:p>
@@ -9598,6 +10847,1190 @@
 </dgm:layoutDef>
 </file>
 
+<file path=word/diagrams/layout4.xml><?xml version="1.0" encoding="utf-8"?>
+<dgm:layoutDef xmlns:dgm="http://schemas.openxmlformats.org/drawingml/2006/diagram" xmlns:a="http://schemas.openxmlformats.org/drawingml/2006/main" uniqueId="urn:microsoft.com/office/officeart/2009/3/layout/HorizontalOrganizationChart">
+  <dgm:title val=""/>
+  <dgm:desc val=""/>
+  <dgm:catLst>
+    <dgm:cat type="hierarchy" pri="4300"/>
+  </dgm:catLst>
+  <dgm:sampData>
+    <dgm:dataModel>
+      <dgm:ptLst>
+        <dgm:pt modelId="0" type="doc"/>
+        <dgm:pt modelId="1">
+          <dgm:prSet phldr="1"/>
+        </dgm:pt>
+        <dgm:pt modelId="2" type="asst">
+          <dgm:prSet phldr="1"/>
+        </dgm:pt>
+        <dgm:pt modelId="3">
+          <dgm:prSet phldr="1"/>
+        </dgm:pt>
+        <dgm:pt modelId="4">
+          <dgm:prSet phldr="1"/>
+        </dgm:pt>
+        <dgm:pt modelId="5">
+          <dgm:prSet phldr="1"/>
+        </dgm:pt>
+      </dgm:ptLst>
+      <dgm:cxnLst>
+        <dgm:cxn modelId="5" srcId="0" destId="1" srcOrd="0" destOrd="0"/>
+        <dgm:cxn modelId="6" srcId="1" destId="2" srcOrd="0" destOrd="0"/>
+        <dgm:cxn modelId="7" srcId="1" destId="3" srcOrd="1" destOrd="0"/>
+        <dgm:cxn modelId="8" srcId="1" destId="4" srcOrd="2" destOrd="0"/>
+        <dgm:cxn modelId="9" srcId="1" destId="5" srcOrd="3" destOrd="0"/>
+      </dgm:cxnLst>
+      <dgm:bg/>
+      <dgm:whole/>
+    </dgm:dataModel>
+  </dgm:sampData>
+  <dgm:styleData>
+    <dgm:dataModel>
+      <dgm:ptLst>
+        <dgm:pt modelId="0" type="doc"/>
+        <dgm:pt modelId="1"/>
+        <dgm:pt modelId="12"/>
+        <dgm:pt modelId="13"/>
+      </dgm:ptLst>
+      <dgm:cxnLst>
+        <dgm:cxn modelId="2" srcId="0" destId="1" srcOrd="0" destOrd="0"/>
+        <dgm:cxn modelId="16" srcId="1" destId="12" srcOrd="1" destOrd="0"/>
+        <dgm:cxn modelId="17" srcId="1" destId="13" srcOrd="2" destOrd="0"/>
+      </dgm:cxnLst>
+      <dgm:bg/>
+      <dgm:whole/>
+    </dgm:dataModel>
+  </dgm:styleData>
+  <dgm:clrData>
+    <dgm:dataModel>
+      <dgm:ptLst>
+        <dgm:pt modelId="0" type="doc"/>
+        <dgm:pt modelId="1"/>
+        <dgm:pt modelId="11" type="asst"/>
+        <dgm:pt modelId="12"/>
+        <dgm:pt modelId="13"/>
+        <dgm:pt modelId="14"/>
+      </dgm:ptLst>
+      <dgm:cxnLst>
+        <dgm:cxn modelId="2" srcId="0" destId="1" srcOrd="0" destOrd="0"/>
+        <dgm:cxn modelId="15" srcId="1" destId="11" srcOrd="0" destOrd="0"/>
+        <dgm:cxn modelId="16" srcId="1" destId="12" srcOrd="1" destOrd="0"/>
+        <dgm:cxn modelId="17" srcId="1" destId="13" srcOrd="2" destOrd="0"/>
+        <dgm:cxn modelId="18" srcId="1" destId="14" srcOrd="2" destOrd="0"/>
+      </dgm:cxnLst>
+      <dgm:bg/>
+      <dgm:whole/>
+    </dgm:dataModel>
+  </dgm:clrData>
+  <dgm:layoutNode name="hierChild1">
+    <dgm:varLst>
+      <dgm:orgChart val="1"/>
+      <dgm:chPref val="1"/>
+      <dgm:dir/>
+      <dgm:animOne val="branch"/>
+      <dgm:animLvl val="lvl"/>
+      <dgm:resizeHandles/>
+    </dgm:varLst>
+    <dgm:choose name="Name0">
+      <dgm:if name="Name1" func="var" arg="dir" op="equ" val="norm">
+        <dgm:alg type="hierChild">
+          <dgm:param type="linDir" val="fromT"/>
+          <dgm:param type="chAlign" val="l"/>
+        </dgm:alg>
+      </dgm:if>
+      <dgm:else name="Name2">
+        <dgm:alg type="hierChild">
+          <dgm:param type="linDir" val="fromT"/>
+          <dgm:param type="chAlign" val="r"/>
+        </dgm:alg>
+      </dgm:else>
+    </dgm:choose>
+    <dgm:shape xmlns:r="http://schemas.openxmlformats.org/officeDocument/2006/relationships" r:blip="">
+      <dgm:adjLst/>
+    </dgm:shape>
+    <dgm:presOf/>
+    <dgm:constrLst>
+      <dgm:constr type="w" for="des" forName="rootComposite1" refType="w" fact="10"/>
+      <dgm:constr type="h" for="des" forName="rootComposite1" refType="w" refFor="des" refForName="rootComposite1" fact="0.305"/>
+      <dgm:constr type="w" for="des" forName="rootComposite" refType="w" fact="10"/>
+      <dgm:constr type="h" for="des" forName="rootComposite" refType="w" refFor="des" refForName="rootComposite1" fact="0.305"/>
+      <dgm:constr type="w" for="des" forName="rootComposite3" refType="w" fact="10"/>
+      <dgm:constr type="h" for="des" forName="rootComposite3" refType="w" refFor="des" refForName="rootComposite1" fact="0.305"/>
+      <dgm:constr type="primFontSz" for="des" ptType="node" op="equ"/>
+      <dgm:constr type="sp" for="des" op="equ"/>
+      <dgm:constr type="sp" for="des" forName="hierRoot1" refType="w" refFor="des" refForName="rootComposite1" fact="0.2"/>
+      <dgm:constr type="sp" for="des" forName="hierRoot2" refType="sp" refFor="des" refForName="hierRoot1"/>
+      <dgm:constr type="sp" for="des" forName="hierRoot3" refType="sp" refFor="des" refForName="hierRoot1"/>
+      <dgm:constr type="sibSp" refType="w" refFor="des" refForName="rootComposite1" fact="0.125"/>
+      <dgm:constr type="sibSp" for="des" forName="hierChild2" refType="sibSp"/>
+      <dgm:constr type="sibSp" for="des" forName="hierChild3" refType="sibSp"/>
+      <dgm:constr type="sibSp" for="des" forName="hierChild4" refType="sibSp"/>
+      <dgm:constr type="sibSp" for="des" forName="hierChild5" refType="sibSp"/>
+      <dgm:constr type="sibSp" for="des" forName="hierChild6" refType="sibSp"/>
+      <dgm:constr type="sibSp" for="des" forName="hierChild7" refType="sibSp"/>
+      <dgm:constr type="secSibSp" refType="w" refFor="des" refForName="rootComposite1" fact="0.125"/>
+      <dgm:constr type="secSibSp" for="des" forName="hierChild2" refType="secSibSp"/>
+      <dgm:constr type="secSibSp" for="des" forName="hierChild3" refType="secSibSp"/>
+      <dgm:constr type="secSibSp" for="des" forName="hierChild4" refType="secSibSp"/>
+      <dgm:constr type="secSibSp" for="des" forName="hierChild5" refType="secSibSp"/>
+      <dgm:constr type="secSibSp" for="des" forName="hierChild6" refType="secSibSp"/>
+      <dgm:constr type="secSibSp" for="des" forName="hierChild7" refType="secSibSp"/>
+    </dgm:constrLst>
+    <dgm:ruleLst/>
+    <dgm:forEach name="Name3" axis="ch">
+      <dgm:forEach name="Name4" axis="self" ptType="node">
+        <dgm:layoutNode name="hierRoot1">
+          <dgm:varLst>
+            <dgm:hierBranch val="init"/>
+          </dgm:varLst>
+          <dgm:choose name="Name5">
+            <dgm:if name="Name6" func="var" arg="hierBranch" op="equ" val="l">
+              <dgm:choose name="Name7">
+                <dgm:if name="Name8" func="var" arg="dir" op="equ" val="norm">
+                  <dgm:alg type="hierRoot">
+                    <dgm:param type="hierAlign" val="lT"/>
+                  </dgm:alg>
+                  <dgm:constrLst>
+                    <dgm:constr type="alignOff" val="0.75"/>
+                  </dgm:constrLst>
+                </dgm:if>
+                <dgm:else name="Name9">
+                  <dgm:alg type="hierRoot">
+                    <dgm:param type="hierAlign" val="rT"/>
+                  </dgm:alg>
+                  <dgm:constrLst>
+                    <dgm:constr type="alignOff" val="0.75"/>
+                  </dgm:constrLst>
+                </dgm:else>
+              </dgm:choose>
+            </dgm:if>
+            <dgm:if name="Name10" func="var" arg="hierBranch" op="equ" val="r">
+              <dgm:choose name="Name11">
+                <dgm:if name="Name12" func="var" arg="dir" op="equ" val="norm">
+                  <dgm:alg type="hierRoot">
+                    <dgm:param type="hierAlign" val="lB"/>
+                  </dgm:alg>
+                  <dgm:constrLst>
+                    <dgm:constr type="alignOff" val="0.75"/>
+                  </dgm:constrLst>
+                </dgm:if>
+                <dgm:else name="Name13">
+                  <dgm:alg type="hierRoot">
+                    <dgm:param type="hierAlign" val="rB"/>
+                  </dgm:alg>
+                  <dgm:constrLst>
+                    <dgm:constr type="alignOff" val="0.75"/>
+                  </dgm:constrLst>
+                </dgm:else>
+              </dgm:choose>
+            </dgm:if>
+            <dgm:if name="Name14" func="var" arg="hierBranch" op="equ" val="hang">
+              <dgm:choose name="Name15">
+                <dgm:if name="Name16" func="var" arg="dir" op="equ" val="norm">
+                  <dgm:alg type="hierRoot">
+                    <dgm:param type="hierAlign" val="lCtrCh"/>
+                  </dgm:alg>
+                  <dgm:constrLst>
+                    <dgm:constr type="alignOff" val="0.65"/>
+                  </dgm:constrLst>
+                </dgm:if>
+                <dgm:else name="Name17">
+                  <dgm:alg type="hierRoot">
+                    <dgm:param type="hierAlign" val="rCtrCh"/>
+                  </dgm:alg>
+                  <dgm:constrLst>
+                    <dgm:constr type="alignOff" val="0.65"/>
+                  </dgm:constrLst>
+                </dgm:else>
+              </dgm:choose>
+            </dgm:if>
+            <dgm:else name="Name18">
+              <dgm:choose name="Name19">
+                <dgm:if name="Name20" func="var" arg="dir" op="equ" val="norm">
+                  <dgm:alg type="hierRoot">
+                    <dgm:param type="hierAlign" val="lCtrCh"/>
+                  </dgm:alg>
+                  <dgm:constrLst>
+                    <dgm:constr type="alignOff"/>
+                    <dgm:constr type="bendDist" for="des" ptType="parTrans" refType="sp" fact="0.5"/>
+                  </dgm:constrLst>
+                </dgm:if>
+                <dgm:else name="Name21">
+                  <dgm:alg type="hierRoot">
+                    <dgm:param type="hierAlign" val="rCtrCh"/>
+                  </dgm:alg>
+                  <dgm:constrLst>
+                    <dgm:constr type="alignOff"/>
+                    <dgm:constr type="bendDist" for="des" ptType="parTrans" refType="sp" fact="0.5"/>
+                  </dgm:constrLst>
+                </dgm:else>
+              </dgm:choose>
+            </dgm:else>
+          </dgm:choose>
+          <dgm:shape xmlns:r="http://schemas.openxmlformats.org/officeDocument/2006/relationships" r:blip="">
+            <dgm:adjLst/>
+          </dgm:shape>
+          <dgm:presOf/>
+          <dgm:ruleLst/>
+          <dgm:layoutNode name="rootComposite1">
+            <dgm:alg type="composite"/>
+            <dgm:shape xmlns:r="http://schemas.openxmlformats.org/officeDocument/2006/relationships" r:blip="">
+              <dgm:adjLst/>
+            </dgm:shape>
+            <dgm:presOf axis="self" ptType="node" cnt="1"/>
+            <dgm:choose name="Name22">
+              <dgm:if name="Name23" func="var" arg="hierBranch" op="equ" val="init">
+                <dgm:constrLst>
+                  <dgm:constr type="l" for="ch" forName="rootText1"/>
+                  <dgm:constr type="t" for="ch" forName="rootText1"/>
+                  <dgm:constr type="w" for="ch" forName="rootText1" refType="w"/>
+                  <dgm:constr type="h" for="ch" forName="rootText1" refType="h"/>
+                  <dgm:constr type="l" for="ch" forName="rootConnector1"/>
+                  <dgm:constr type="t" for="ch" forName="rootConnector1"/>
+                  <dgm:constr type="w" for="ch" forName="rootConnector1" refType="w" refFor="ch" refForName="rootText1" fact="0.2"/>
+                  <dgm:constr type="h" for="ch" forName="rootConnector1" refType="h" refFor="ch" refForName="rootText1"/>
+                </dgm:constrLst>
+              </dgm:if>
+              <dgm:if name="Name24" func="var" arg="hierBranch" op="equ" val="l">
+                <dgm:constrLst>
+                  <dgm:constr type="l" for="ch" forName="rootText1"/>
+                  <dgm:constr type="t" for="ch" forName="rootText1"/>
+                  <dgm:constr type="w" for="ch" forName="rootText1" refType="w"/>
+                  <dgm:constr type="h" for="ch" forName="rootText1" refType="h"/>
+                  <dgm:constr type="r" for="ch" forName="rootConnector1" refType="w"/>
+                  <dgm:constr type="t" for="ch" forName="rootConnector1"/>
+                  <dgm:constr type="w" for="ch" forName="rootConnector1" refType="w" refFor="ch" refForName="rootText1" fact="0.2"/>
+                  <dgm:constr type="h" for="ch" forName="rootConnector1" refType="h" refFor="ch" refForName="rootText1"/>
+                </dgm:constrLst>
+              </dgm:if>
+              <dgm:if name="Name25" func="var" arg="hierBranch" op="equ" val="r">
+                <dgm:constrLst>
+                  <dgm:constr type="l" for="ch" forName="rootText1"/>
+                  <dgm:constr type="t" for="ch" forName="rootText1"/>
+                  <dgm:constr type="w" for="ch" forName="rootText1" refType="w"/>
+                  <dgm:constr type="h" for="ch" forName="rootText1" refType="h"/>
+                  <dgm:constr type="l" for="ch" forName="rootConnector1"/>
+                  <dgm:constr type="t" for="ch" forName="rootConnector1"/>
+                  <dgm:constr type="w" for="ch" forName="rootConnector1" refType="w" refFor="ch" refForName="rootText1" fact="0.2"/>
+                  <dgm:constr type="h" for="ch" forName="rootConnector1" refType="h" refFor="ch" refForName="rootText1"/>
+                </dgm:constrLst>
+              </dgm:if>
+              <dgm:else name="Name26">
+                <dgm:constrLst>
+                  <dgm:constr type="l" for="ch" forName="rootText1"/>
+                  <dgm:constr type="t" for="ch" forName="rootText1"/>
+                  <dgm:constr type="w" for="ch" forName="rootText1" refType="w"/>
+                  <dgm:constr type="h" for="ch" forName="rootText1" refType="h"/>
+                  <dgm:constr type="r" for="ch" forName="rootConnector1" refType="w"/>
+                  <dgm:constr type="t" for="ch" forName="rootConnector1"/>
+                  <dgm:constr type="w" for="ch" forName="rootConnector1" refType="w" refFor="ch" refForName="rootText1" fact="0.2"/>
+                  <dgm:constr type="h" for="ch" forName="rootConnector1" refType="h" refFor="ch" refForName="rootText1"/>
+                </dgm:constrLst>
+              </dgm:else>
+            </dgm:choose>
+            <dgm:ruleLst/>
+            <dgm:layoutNode name="rootText1" styleLbl="node0">
+              <dgm:varLst>
+                <dgm:chPref val="3"/>
+              </dgm:varLst>
+              <dgm:alg type="tx"/>
+              <dgm:shape xmlns:r="http://schemas.openxmlformats.org/officeDocument/2006/relationships" type="rect" r:blip="">
+                <dgm:adjLst/>
+              </dgm:shape>
+              <dgm:presOf axis="self" ptType="node" cnt="1"/>
+              <dgm:constrLst>
+                <dgm:constr type="primFontSz" val="65"/>
+                <dgm:constr type="lMarg" refType="primFontSz" fact="0.05"/>
+                <dgm:constr type="rMarg" refType="primFontSz" fact="0.05"/>
+                <dgm:constr type="tMarg" refType="primFontSz" fact="0.05"/>
+                <dgm:constr type="bMarg" refType="primFontSz" fact="0.05"/>
+              </dgm:constrLst>
+              <dgm:ruleLst>
+                <dgm:rule type="primFontSz" val="5" fact="NaN" max="NaN"/>
+              </dgm:ruleLst>
+            </dgm:layoutNode>
+            <dgm:layoutNode name="rootConnector1" moveWith="rootText1">
+              <dgm:alg type="sp"/>
+              <dgm:shape xmlns:r="http://schemas.openxmlformats.org/officeDocument/2006/relationships" type="rect" r:blip="" hideGeom="1">
+                <dgm:adjLst/>
+              </dgm:shape>
+              <dgm:presOf axis="self" ptType="node" cnt="1"/>
+              <dgm:constrLst/>
+              <dgm:ruleLst/>
+            </dgm:layoutNode>
+          </dgm:layoutNode>
+          <dgm:layoutNode name="hierChild2">
+            <dgm:choose name="Name27">
+              <dgm:if name="Name28" func="var" arg="hierBranch" op="equ" val="l">
+                <dgm:choose name="Name29">
+                  <dgm:if name="Name30" func="var" arg="dir" op="equ" val="norm">
+                    <dgm:alg type="hierChild">
+                      <dgm:param type="chAlign" val="t"/>
+                      <dgm:param type="linDir" val="fromL"/>
+                    </dgm:alg>
+                  </dgm:if>
+                  <dgm:else name="Name31">
+                    <dgm:alg type="hierChild">
+                      <dgm:param type="chAlign" val="t"/>
+                      <dgm:param type="linDir" val="fromR"/>
+                    </dgm:alg>
+                  </dgm:else>
+                </dgm:choose>
+              </dgm:if>
+              <dgm:if name="Name32" func="var" arg="hierBranch" op="equ" val="r">
+                <dgm:choose name="Name33">
+                  <dgm:if name="Name34" func="var" arg="dir" op="equ" val="norm">
+                    <dgm:alg type="hierChild">
+                      <dgm:param type="chAlign" val="b"/>
+                      <dgm:param type="linDir" val="fromL"/>
+                    </dgm:alg>
+                  </dgm:if>
+                  <dgm:else name="Name35">
+                    <dgm:alg type="hierChild">
+                      <dgm:param type="chAlign" val="b"/>
+                      <dgm:param type="linDir" val="fromR"/>
+                    </dgm:alg>
+                  </dgm:else>
+                </dgm:choose>
+              </dgm:if>
+              <dgm:if name="Name36" func="var" arg="hierBranch" op="equ" val="hang">
+                <dgm:choose name="Name37">
+                  <dgm:if name="Name38" func="var" arg="dir" op="equ" val="norm">
+                    <dgm:alg type="hierChild">
+                      <dgm:param type="chAlign" val="l"/>
+                      <dgm:param type="linDir" val="fromT"/>
+                      <dgm:param type="secChAlign" val="t"/>
+                      <dgm:param type="secLinDir" val="fromL"/>
+                    </dgm:alg>
+                  </dgm:if>
+                  <dgm:else name="Name39">
+                    <dgm:alg type="hierChild">
+                      <dgm:param type="chAlign" val="r"/>
+                      <dgm:param type="linDir" val="fromT"/>
+                      <dgm:param type="secChAlign" val="t"/>
+                      <dgm:param type="secLinDir" val="fromR"/>
+                    </dgm:alg>
+                  </dgm:else>
+                </dgm:choose>
+              </dgm:if>
+              <dgm:else name="Name40">
+                <dgm:choose name="Name41">
+                  <dgm:if name="Name42" func="var" arg="dir" op="equ" val="norm">
+                    <dgm:alg type="hierChild">
+                      <dgm:param type="linDir" val="fromT"/>
+                      <dgm:param type="chAlign" val="l"/>
+                    </dgm:alg>
+                  </dgm:if>
+                  <dgm:else name="Name43">
+                    <dgm:alg type="hierChild">
+                      <dgm:param type="linDir" val="fromT"/>
+                      <dgm:param type="chAlign" val="r"/>
+                    </dgm:alg>
+                  </dgm:else>
+                </dgm:choose>
+              </dgm:else>
+            </dgm:choose>
+            <dgm:shape xmlns:r="http://schemas.openxmlformats.org/officeDocument/2006/relationships" r:blip="">
+              <dgm:adjLst/>
+            </dgm:shape>
+            <dgm:presOf/>
+            <dgm:constrLst/>
+            <dgm:ruleLst/>
+            <dgm:forEach name="rep2a" axis="ch" ptType="nonAsst">
+              <dgm:forEach name="Name44" axis="precedSib" ptType="parTrans" st="-1" cnt="1">
+                <dgm:choose name="Name45">
+                  <dgm:if name="Name46" func="var" arg="hierBranch" op="equ" val="hang">
+                    <dgm:layoutNode name="Name47">
+                      <dgm:choose name="Name48">
+                        <dgm:if name="Name49" func="var" arg="dir" op="equ" val="norm">
+                          <dgm:alg type="conn">
+                            <dgm:param type="connRout" val="bend"/>
+                            <dgm:param type="dim" val="1D"/>
+                            <dgm:param type="endSty" val="noArr"/>
+                            <dgm:param type="begPts" val="midR"/>
+                            <dgm:param type="endPts" val="bCtr tCtr"/>
+                          </dgm:alg>
+                        </dgm:if>
+                        <dgm:else name="Name50">
+                          <dgm:alg type="conn">
+                            <dgm:param type="connRout" val="bend"/>
+                            <dgm:param type="dim" val="1D"/>
+                            <dgm:param type="endSty" val="noArr"/>
+                            <dgm:param type="begPts" val="midL"/>
+                            <dgm:param type="endPts" val="bCtr tCtr"/>
+                          </dgm:alg>
+                        </dgm:else>
+                      </dgm:choose>
+                      <dgm:shape xmlns:r="http://schemas.openxmlformats.org/officeDocument/2006/relationships" type="conn" r:blip="" zOrderOff="-99999">
+                        <dgm:adjLst/>
+                      </dgm:shape>
+                      <dgm:presOf axis="self"/>
+                      <dgm:constrLst>
+                        <dgm:constr type="begPad"/>
+                        <dgm:constr type="endPad"/>
+                      </dgm:constrLst>
+                      <dgm:ruleLst/>
+                    </dgm:layoutNode>
+                  </dgm:if>
+                  <dgm:if name="Name51" func="var" arg="hierBranch" op="equ" val="l">
+                    <dgm:layoutNode name="Name52">
+                      <dgm:choose name="Name53">
+                        <dgm:if name="Name54" func="var" arg="dir" op="equ" val="norm">
+                          <dgm:alg type="conn">
+                            <dgm:param type="connRout" val="bend"/>
+                            <dgm:param type="dim" val="1D"/>
+                            <dgm:param type="endSty" val="noArr"/>
+                            <dgm:param type="begPts" val="midR"/>
+                            <dgm:param type="endPts" val="tCtr"/>
+                          </dgm:alg>
+                        </dgm:if>
+                        <dgm:else name="Name55">
+                          <dgm:alg type="conn">
+                            <dgm:param type="connRout" val="bend"/>
+                            <dgm:param type="dim" val="1D"/>
+                            <dgm:param type="endSty" val="noArr"/>
+                            <dgm:param type="begPts" val="midL"/>
+                            <dgm:param type="endPts" val="tCtr"/>
+                          </dgm:alg>
+                        </dgm:else>
+                      </dgm:choose>
+                      <dgm:shape xmlns:r="http://schemas.openxmlformats.org/officeDocument/2006/relationships" type="conn" r:blip="" zOrderOff="-99999">
+                        <dgm:adjLst/>
+                      </dgm:shape>
+                      <dgm:presOf axis="self"/>
+                      <dgm:constrLst>
+                        <dgm:constr type="begPad"/>
+                        <dgm:constr type="endPad"/>
+                      </dgm:constrLst>
+                      <dgm:ruleLst/>
+                    </dgm:layoutNode>
+                  </dgm:if>
+                  <dgm:if name="Name56" func="var" arg="hierBranch" op="equ" val="r">
+                    <dgm:layoutNode name="Name57">
+                      <dgm:choose name="Name58">
+                        <dgm:if name="Name59" func="var" arg="dir" op="equ" val="norm">
+                          <dgm:alg type="conn">
+                            <dgm:param type="connRout" val="bend"/>
+                            <dgm:param type="dim" val="1D"/>
+                            <dgm:param type="endSty" val="noArr"/>
+                            <dgm:param type="begPts" val="midR"/>
+                            <dgm:param type="endPts" val="bCtr"/>
+                          </dgm:alg>
+                        </dgm:if>
+                        <dgm:else name="Name60">
+                          <dgm:alg type="conn">
+                            <dgm:param type="connRout" val="bend"/>
+                            <dgm:param type="dim" val="1D"/>
+                            <dgm:param type="endSty" val="noArr"/>
+                            <dgm:param type="begPts" val="midL"/>
+                            <dgm:param type="endPts" val="bCtr"/>
+                          </dgm:alg>
+                        </dgm:else>
+                      </dgm:choose>
+                      <dgm:shape xmlns:r="http://schemas.openxmlformats.org/officeDocument/2006/relationships" type="conn" r:blip="" zOrderOff="-99999">
+                        <dgm:adjLst/>
+                      </dgm:shape>
+                      <dgm:presOf axis="self"/>
+                      <dgm:constrLst>
+                        <dgm:constr type="begPad"/>
+                        <dgm:constr type="endPad"/>
+                      </dgm:constrLst>
+                      <dgm:ruleLst/>
+                    </dgm:layoutNode>
+                  </dgm:if>
+                  <dgm:else name="Name61">
+                    <dgm:choose name="Name62">
+                      <dgm:if name="Name63" func="var" arg="dir" op="equ" val="norm">
+                        <dgm:layoutNode name="Name64">
+                          <dgm:alg type="conn">
+                            <dgm:param type="connRout" val="bend"/>
+                            <dgm:param type="dim" val="1D"/>
+                            <dgm:param type="endSty" val="noArr"/>
+                            <dgm:param type="begPts" val="midR"/>
+                            <dgm:param type="endPts" val="midL"/>
+                            <dgm:param type="bendPt" val="end"/>
+                          </dgm:alg>
+                          <dgm:shape xmlns:r="http://schemas.openxmlformats.org/officeDocument/2006/relationships" type="conn" r:blip="" zOrderOff="-99999">
+                            <dgm:adjLst/>
+                          </dgm:shape>
+                          <dgm:presOf axis="self"/>
+                          <dgm:constrLst>
+                            <dgm:constr type="begPad"/>
+                            <dgm:constr type="endPad"/>
+                          </dgm:constrLst>
+                          <dgm:ruleLst/>
+                        </dgm:layoutNode>
+                      </dgm:if>
+                      <dgm:else name="Name65">
+                        <dgm:layoutNode name="Name66">
+                          <dgm:alg type="conn">
+                            <dgm:param type="connRout" val="bend"/>
+                            <dgm:param type="dim" val="1D"/>
+                            <dgm:param type="endSty" val="noArr"/>
+                            <dgm:param type="begPts" val="midL"/>
+                            <dgm:param type="endPts" val="midR"/>
+                            <dgm:param type="bendPt" val="end"/>
+                          </dgm:alg>
+                          <dgm:shape xmlns:r="http://schemas.openxmlformats.org/officeDocument/2006/relationships" type="conn" r:blip="" zOrderOff="-99999">
+                            <dgm:adjLst/>
+                          </dgm:shape>
+                          <dgm:presOf axis="self"/>
+                          <dgm:constrLst>
+                            <dgm:constr type="begPad"/>
+                            <dgm:constr type="endPad"/>
+                          </dgm:constrLst>
+                          <dgm:ruleLst/>
+                        </dgm:layoutNode>
+                      </dgm:else>
+                    </dgm:choose>
+                  </dgm:else>
+                </dgm:choose>
+              </dgm:forEach>
+              <dgm:layoutNode name="hierRoot2">
+                <dgm:varLst>
+                  <dgm:hierBranch val="init"/>
+                </dgm:varLst>
+                <dgm:choose name="Name67">
+                  <dgm:if name="Name68" func="var" arg="hierBranch" op="equ" val="l">
+                    <dgm:choose name="Name69">
+                      <dgm:if name="Name70" func="var" arg="dir" op="equ" val="norm">
+                        <dgm:alg type="hierRoot">
+                          <dgm:param type="hierAlign" val="lT"/>
+                        </dgm:alg>
+                        <dgm:constrLst>
+                          <dgm:constr type="alignOff" val="0.75"/>
+                        </dgm:constrLst>
+                      </dgm:if>
+                      <dgm:else name="Name71">
+                        <dgm:alg type="hierRoot">
+                          <dgm:param type="hierAlign" val="rT"/>
+                        </dgm:alg>
+                        <dgm:constrLst>
+                          <dgm:constr type="alignOff" val="0.75"/>
+                        </dgm:constrLst>
+                      </dgm:else>
+                    </dgm:choose>
+                  </dgm:if>
+                  <dgm:if name="Name72" func="var" arg="hierBranch" op="equ" val="r">
+                    <dgm:choose name="Name73">
+                      <dgm:if name="Name74" func="var" arg="dir" op="equ" val="norm">
+                        <dgm:alg type="hierRoot">
+                          <dgm:param type="hierAlign" val="lB"/>
+                        </dgm:alg>
+                        <dgm:constrLst>
+                          <dgm:constr type="alignOff" val="0.75"/>
+                        </dgm:constrLst>
+                      </dgm:if>
+                      <dgm:else name="Name75">
+                        <dgm:alg type="hierRoot">
+                          <dgm:param type="hierAlign" val="rB"/>
+                        </dgm:alg>
+                        <dgm:constrLst>
+                          <dgm:constr type="alignOff" val="0.75"/>
+                        </dgm:constrLst>
+                      </dgm:else>
+                    </dgm:choose>
+                  </dgm:if>
+                  <dgm:if name="Name76" func="var" arg="hierBranch" op="equ" val="hang">
+                    <dgm:choose name="Name77">
+                      <dgm:if name="Name78" func="var" arg="dir" op="equ" val="norm">
+                        <dgm:alg type="hierRoot">
+                          <dgm:param type="hierAlign" val="lCtrCh"/>
+                        </dgm:alg>
+                        <dgm:constrLst>
+                          <dgm:constr type="alignOff" val="0.65"/>
+                        </dgm:constrLst>
+                      </dgm:if>
+                      <dgm:else name="Name79">
+                        <dgm:alg type="hierRoot">
+                          <dgm:param type="hierAlign" val="rCtrCh"/>
+                        </dgm:alg>
+                        <dgm:constrLst>
+                          <dgm:constr type="alignOff" val="0.65"/>
+                        </dgm:constrLst>
+                      </dgm:else>
+                    </dgm:choose>
+                  </dgm:if>
+                  <dgm:else name="Name80">
+                    <dgm:choose name="Name81">
+                      <dgm:if name="Name82" func="var" arg="dir" op="equ" val="norm">
+                        <dgm:alg type="hierRoot">
+                          <dgm:param type="hierAlign" val="lCtrCh"/>
+                        </dgm:alg>
+                        <dgm:constrLst>
+                          <dgm:constr type="alignOff"/>
+                          <dgm:constr type="bendDist" for="des" ptType="parTrans" refType="sp" fact="0.5"/>
+                        </dgm:constrLst>
+                      </dgm:if>
+                      <dgm:else name="Name83">
+                        <dgm:alg type="hierRoot">
+                          <dgm:param type="hierAlign" val="rCtrCh"/>
+                        </dgm:alg>
+                        <dgm:constrLst>
+                          <dgm:constr type="alignOff"/>
+                          <dgm:constr type="bendDist" for="des" ptType="parTrans" refType="sp" fact="0.5"/>
+                        </dgm:constrLst>
+                      </dgm:else>
+                    </dgm:choose>
+                  </dgm:else>
+                </dgm:choose>
+                <dgm:shape xmlns:r="http://schemas.openxmlformats.org/officeDocument/2006/relationships" r:blip="">
+                  <dgm:adjLst/>
+                </dgm:shape>
+                <dgm:presOf/>
+                <dgm:ruleLst/>
+                <dgm:layoutNode name="rootComposite">
+                  <dgm:alg type="composite"/>
+                  <dgm:shape xmlns:r="http://schemas.openxmlformats.org/officeDocument/2006/relationships" r:blip="">
+                    <dgm:adjLst/>
+                  </dgm:shape>
+                  <dgm:presOf axis="self" ptType="node" cnt="1"/>
+                  <dgm:choose name="Name84">
+                    <dgm:if name="Name85" func="var" arg="hierBranch" op="equ" val="init">
+                      <dgm:constrLst>
+                        <dgm:constr type="l" for="ch" forName="rootText"/>
+                        <dgm:constr type="t" for="ch" forName="rootText"/>
+                        <dgm:constr type="w" for="ch" forName="rootText" refType="w"/>
+                        <dgm:constr type="h" for="ch" forName="rootText" refType="h"/>
+                        <dgm:constr type="l" for="ch" forName="rootConnector"/>
+                        <dgm:constr type="t" for="ch" forName="rootConnector"/>
+                        <dgm:constr type="w" for="ch" forName="rootConnector" refType="w" refFor="ch" refForName="rootText" fact="0.2"/>
+                        <dgm:constr type="h" for="ch" forName="rootConnector" refType="h" refFor="ch" refForName="rootText"/>
+                      </dgm:constrLst>
+                    </dgm:if>
+                    <dgm:if name="Name86" func="var" arg="hierBranch" op="equ" val="l">
+                      <dgm:constrLst>
+                        <dgm:constr type="l" for="ch" forName="rootText"/>
+                        <dgm:constr type="t" for="ch" forName="rootText"/>
+                        <dgm:constr type="w" for="ch" forName="rootText" refType="w"/>
+                        <dgm:constr type="h" for="ch" forName="rootText" refType="h"/>
+                        <dgm:constr type="r" for="ch" forName="rootConnector" refType="w"/>
+                        <dgm:constr type="t" for="ch" forName="rootConnector"/>
+                        <dgm:constr type="w" for="ch" forName="rootConnector" refType="w" refFor="ch" refForName="rootText" fact="0.2"/>
+                        <dgm:constr type="h" for="ch" forName="rootConnector" refType="h" refFor="ch" refForName="rootText"/>
+                      </dgm:constrLst>
+                    </dgm:if>
+                    <dgm:if name="Name87" func="var" arg="hierBranch" op="equ" val="r">
+                      <dgm:constrLst>
+                        <dgm:constr type="l" for="ch" forName="rootText"/>
+                        <dgm:constr type="t" for="ch" forName="rootText"/>
+                        <dgm:constr type="w" for="ch" forName="rootText" refType="w"/>
+                        <dgm:constr type="h" for="ch" forName="rootText" refType="h"/>
+                        <dgm:constr type="l" for="ch" forName="rootConnector"/>
+                        <dgm:constr type="t" for="ch" forName="rootConnector"/>
+                        <dgm:constr type="w" for="ch" forName="rootConnector" refType="w" refFor="ch" refForName="rootText" fact="0.2"/>
+                        <dgm:constr type="h" for="ch" forName="rootConnector" refType="h" refFor="ch" refForName="rootText"/>
+                      </dgm:constrLst>
+                    </dgm:if>
+                    <dgm:else name="Name88">
+                      <dgm:constrLst>
+                        <dgm:constr type="l" for="ch" forName="rootText"/>
+                        <dgm:constr type="t" for="ch" forName="rootText"/>
+                        <dgm:constr type="w" for="ch" forName="rootText" refType="w"/>
+                        <dgm:constr type="h" for="ch" forName="rootText" refType="h"/>
+                        <dgm:constr type="r" for="ch" forName="rootConnector" refType="w"/>
+                        <dgm:constr type="t" for="ch" forName="rootConnector"/>
+                        <dgm:constr type="w" for="ch" forName="rootConnector" refType="w" refFor="ch" refForName="rootText" fact="0.2"/>
+                        <dgm:constr type="h" for="ch" forName="rootConnector" refType="h" refFor="ch" refForName="rootText"/>
+                      </dgm:constrLst>
+                    </dgm:else>
+                  </dgm:choose>
+                  <dgm:ruleLst/>
+                  <dgm:layoutNode name="rootText">
+                    <dgm:varLst>
+                      <dgm:chPref val="3"/>
+                    </dgm:varLst>
+                    <dgm:alg type="tx"/>
+                    <dgm:shape xmlns:r="http://schemas.openxmlformats.org/officeDocument/2006/relationships" type="rect" r:blip="">
+                      <dgm:adjLst/>
+                    </dgm:shape>
+                    <dgm:presOf axis="self" ptType="node" cnt="1"/>
+                    <dgm:constrLst>
+                      <dgm:constr type="primFontSz" val="65"/>
+                      <dgm:constr type="lMarg" refType="primFontSz" fact="0.05"/>
+                      <dgm:constr type="rMarg" refType="primFontSz" fact="0.05"/>
+                      <dgm:constr type="tMarg" refType="primFontSz" fact="0.05"/>
+                      <dgm:constr type="bMarg" refType="primFontSz" fact="0.05"/>
+                    </dgm:constrLst>
+                    <dgm:ruleLst>
+                      <dgm:rule type="primFontSz" val="5" fact="NaN" max="NaN"/>
+                    </dgm:ruleLst>
+                  </dgm:layoutNode>
+                  <dgm:layoutNode name="rootConnector" moveWith="rootText">
+                    <dgm:alg type="sp"/>
+                    <dgm:shape xmlns:r="http://schemas.openxmlformats.org/officeDocument/2006/relationships" type="rect" r:blip="" hideGeom="1">
+                      <dgm:adjLst/>
+                    </dgm:shape>
+                    <dgm:presOf axis="self" ptType="node" cnt="1"/>
+                    <dgm:constrLst/>
+                    <dgm:ruleLst/>
+                  </dgm:layoutNode>
+                </dgm:layoutNode>
+                <dgm:layoutNode name="hierChild4">
+                  <dgm:choose name="Name89">
+                    <dgm:if name="Name90" func="var" arg="hierBranch" op="equ" val="l">
+                      <dgm:choose name="Name91">
+                        <dgm:if name="Name92" func="var" arg="dir" op="equ" val="norm">
+                          <dgm:alg type="hierChild">
+                            <dgm:param type="chAlign" val="t"/>
+                            <dgm:param type="linDir" val="fromL"/>
+                          </dgm:alg>
+                        </dgm:if>
+                        <dgm:else name="Name93">
+                          <dgm:alg type="hierChild">
+                            <dgm:param type="chAlign" val="t"/>
+                            <dgm:param type="linDir" val="fromR"/>
+                          </dgm:alg>
+                        </dgm:else>
+                      </dgm:choose>
+                    </dgm:if>
+                    <dgm:if name="Name94" func="var" arg="hierBranch" op="equ" val="r">
+                      <dgm:choose name="Name95">
+                        <dgm:if name="Name96" func="var" arg="dir" op="equ" val="norm">
+                          <dgm:alg type="hierChild">
+                            <dgm:param type="chAlign" val="b"/>
+                            <dgm:param type="linDir" val="fromL"/>
+                          </dgm:alg>
+                        </dgm:if>
+                        <dgm:else name="Name97">
+                          <dgm:alg type="hierChild">
+                            <dgm:param type="chAlign" val="b"/>
+                            <dgm:param type="linDir" val="fromR"/>
+                          </dgm:alg>
+                        </dgm:else>
+                      </dgm:choose>
+                    </dgm:if>
+                    <dgm:if name="Name98" func="var" arg="hierBranch" op="equ" val="hang">
+                      <dgm:choose name="Name99">
+                        <dgm:if name="Name100" func="var" arg="dir" op="equ" val="norm">
+                          <dgm:alg type="hierChild">
+                            <dgm:param type="chAlign" val="l"/>
+                            <dgm:param type="linDir" val="fromT"/>
+                            <dgm:param type="secChAlign" val="t"/>
+                            <dgm:param type="secLinDir" val="fromL"/>
+                          </dgm:alg>
+                        </dgm:if>
+                        <dgm:else name="Name101">
+                          <dgm:alg type="hierChild">
+                            <dgm:param type="chAlign" val="r"/>
+                            <dgm:param type="linDir" val="fromT"/>
+                            <dgm:param type="secChAlign" val="t"/>
+                            <dgm:param type="secLinDir" val="fromR"/>
+                          </dgm:alg>
+                        </dgm:else>
+                      </dgm:choose>
+                    </dgm:if>
+                    <dgm:else name="Name102">
+                      <dgm:choose name="Name103">
+                        <dgm:if name="Name104" func="var" arg="dir" op="equ" val="norm">
+                          <dgm:alg type="hierChild">
+                            <dgm:param type="linDir" val="fromT"/>
+                            <dgm:param type="chAlign" val="l"/>
+                          </dgm:alg>
+                        </dgm:if>
+                        <dgm:else name="Name105">
+                          <dgm:alg type="hierChild">
+                            <dgm:param type="linDir" val="fromT"/>
+                            <dgm:param type="chAlign" val="r"/>
+                          </dgm:alg>
+                        </dgm:else>
+                      </dgm:choose>
+                    </dgm:else>
+                  </dgm:choose>
+                  <dgm:shape xmlns:r="http://schemas.openxmlformats.org/officeDocument/2006/relationships" r:blip="">
+                    <dgm:adjLst/>
+                  </dgm:shape>
+                  <dgm:presOf/>
+                  <dgm:constrLst/>
+                  <dgm:ruleLst/>
+                  <dgm:forEach name="Name106" ref="rep2a"/>
+                </dgm:layoutNode>
+                <dgm:layoutNode name="hierChild5">
+                  <dgm:choose name="Name107">
+                    <dgm:if name="Name108" func="var" arg="dir" op="equ" val="norm">
+                      <dgm:alg type="hierChild">
+                        <dgm:param type="chAlign" val="l"/>
+                        <dgm:param type="linDir" val="fromT"/>
+                        <dgm:param type="secChAlign" val="t"/>
+                        <dgm:param type="secLinDir" val="fromL"/>
+                      </dgm:alg>
+                    </dgm:if>
+                    <dgm:else name="Name109">
+                      <dgm:alg type="hierChild">
+                        <dgm:param type="chAlign" val="r"/>
+                        <dgm:param type="linDir" val="fromT"/>
+                        <dgm:param type="secChAlign" val="t"/>
+                        <dgm:param type="secLinDir" val="fromR"/>
+                      </dgm:alg>
+                    </dgm:else>
+                  </dgm:choose>
+                  <dgm:shape xmlns:r="http://schemas.openxmlformats.org/officeDocument/2006/relationships" r:blip="">
+                    <dgm:adjLst/>
+                  </dgm:shape>
+                  <dgm:presOf/>
+                  <dgm:constrLst/>
+                  <dgm:ruleLst/>
+                  <dgm:forEach name="Name110" ref="rep2b"/>
+                </dgm:layoutNode>
+              </dgm:layoutNode>
+            </dgm:forEach>
+          </dgm:layoutNode>
+          <dgm:layoutNode name="hierChild3">
+            <dgm:choose name="Name111">
+              <dgm:if name="Name112" func="var" arg="dir" op="equ" val="norm">
+                <dgm:alg type="hierChild">
+                  <dgm:param type="chAlign" val="l"/>
+                  <dgm:param type="linDir" val="fromT"/>
+                  <dgm:param type="secChAlign" val="t"/>
+                  <dgm:param type="secLinDir" val="fromL"/>
+                </dgm:alg>
+              </dgm:if>
+              <dgm:else name="Name113">
+                <dgm:alg type="hierChild">
+                  <dgm:param type="chAlign" val="r"/>
+                  <dgm:param type="linDir" val="fromT"/>
+                  <dgm:param type="secChAlign" val="t"/>
+                  <dgm:param type="secLinDir" val="fromR"/>
+                </dgm:alg>
+              </dgm:else>
+            </dgm:choose>
+            <dgm:shape xmlns:r="http://schemas.openxmlformats.org/officeDocument/2006/relationships" r:blip="">
+              <dgm:adjLst/>
+            </dgm:shape>
+            <dgm:presOf/>
+            <dgm:constrLst/>
+            <dgm:ruleLst/>
+            <dgm:forEach name="rep2b" axis="ch" ptType="asst">
+              <dgm:forEach name="Name114" axis="precedSib" ptType="parTrans" st="-1" cnt="1">
+                <dgm:layoutNode name="Name115">
+                  <dgm:choose name="Name116">
+                    <dgm:if name="Name117" func="var" arg="dir" op="equ" val="norm">
+                      <dgm:alg type="conn">
+                        <dgm:param type="connRout" val="bend"/>
+                        <dgm:param type="dim" val="1D"/>
+                        <dgm:param type="endSty" val="noArr"/>
+                        <dgm:param type="begPts" val="midR"/>
+                        <dgm:param type="endPts" val="bCtr tCtr"/>
+                      </dgm:alg>
+                    </dgm:if>
+                    <dgm:else name="Name118">
+                      <dgm:alg type="conn">
+                        <dgm:param type="connRout" val="bend"/>
+                        <dgm:param type="dim" val="1D"/>
+                        <dgm:param type="endSty" val="noArr"/>
+                        <dgm:param type="begPts" val="midL"/>
+                        <dgm:param type="endPts" val="bCtr tCtr"/>
+                      </dgm:alg>
+                    </dgm:else>
+                  </dgm:choose>
+                  <dgm:shape xmlns:r="http://schemas.openxmlformats.org/officeDocument/2006/relationships" type="conn" r:blip="" zOrderOff="-99999">
+                    <dgm:adjLst/>
+                  </dgm:shape>
+                  <dgm:presOf axis="self"/>
+                  <dgm:constrLst>
+                    <dgm:constr type="begPad"/>
+                    <dgm:constr type="endPad"/>
+                  </dgm:constrLst>
+                  <dgm:ruleLst/>
+                </dgm:layoutNode>
+              </dgm:forEach>
+              <dgm:layoutNode name="hierRoot3">
+                <dgm:varLst>
+                  <dgm:hierBranch val="init"/>
+                </dgm:varLst>
+                <dgm:choose name="Name119">
+                  <dgm:if name="Name120" func="var" arg="hierBranch" op="equ" val="l">
+                    <dgm:choose name="Name121">
+                      <dgm:if name="Name122" func="var" arg="dir" op="equ" val="norm">
+                        <dgm:alg type="hierRoot">
+                          <dgm:param type="hierAlign" val="lT"/>
+                        </dgm:alg>
+                        <dgm:constrLst>
+                          <dgm:constr type="alignOff" val="0.75"/>
+                        </dgm:constrLst>
+                      </dgm:if>
+                      <dgm:else name="Name123">
+                        <dgm:alg type="hierRoot">
+                          <dgm:param type="hierAlign" val="rT"/>
+                        </dgm:alg>
+                        <dgm:constrLst>
+                          <dgm:constr type="alignOff" val="0.75"/>
+                        </dgm:constrLst>
+                      </dgm:else>
+                    </dgm:choose>
+                  </dgm:if>
+                  <dgm:if name="Name124" func="var" arg="hierBranch" op="equ" val="r">
+                    <dgm:choose name="Name125">
+                      <dgm:if name="Name126" func="var" arg="dir" op="equ" val="norm">
+                        <dgm:alg type="hierRoot">
+                          <dgm:param type="hierAlign" val="lB"/>
+                        </dgm:alg>
+                        <dgm:constrLst>
+                          <dgm:constr type="alignOff" val="0.75"/>
+                        </dgm:constrLst>
+                      </dgm:if>
+                      <dgm:else name="Name127">
+                        <dgm:alg type="hierRoot">
+                          <dgm:param type="hierAlign" val="rB"/>
+                        </dgm:alg>
+                        <dgm:constrLst>
+                          <dgm:constr type="alignOff" val="0.75"/>
+                        </dgm:constrLst>
+                      </dgm:else>
+                    </dgm:choose>
+                  </dgm:if>
+                  <dgm:if name="Name128" func="var" arg="hierBranch" op="equ" val="hang">
+                    <dgm:choose name="Name129">
+                      <dgm:if name="Name130" func="var" arg="dir" op="equ" val="norm">
+                        <dgm:alg type="hierRoot">
+                          <dgm:param type="hierAlign" val="lCtrCh"/>
+                        </dgm:alg>
+                        <dgm:constrLst>
+                          <dgm:constr type="alignOff" val="0.65"/>
+                        </dgm:constrLst>
+                      </dgm:if>
+                      <dgm:else name="Name131">
+                        <dgm:alg type="hierRoot">
+                          <dgm:param type="hierAlign" val="rCtrCh"/>
+                        </dgm:alg>
+                        <dgm:constrLst>
+                          <dgm:constr type="alignOff" val="0.65"/>
+                        </dgm:constrLst>
+                      </dgm:else>
+                    </dgm:choose>
+                  </dgm:if>
+                  <dgm:else name="Name132">
+                    <dgm:choose name="Name133">
+                      <dgm:if name="Name134" func="var" arg="dir" op="equ" val="norm">
+                        <dgm:alg type="hierRoot">
+                          <dgm:param type="hierAlign" val="lCtrCh"/>
+                        </dgm:alg>
+                        <dgm:constrLst>
+                          <dgm:constr type="alignOff"/>
+                          <dgm:constr type="bendDist" for="des" ptType="parTrans" refType="sp" fact="0.5"/>
+                        </dgm:constrLst>
+                      </dgm:if>
+                      <dgm:else name="Name135">
+                        <dgm:alg type="hierRoot">
+                          <dgm:param type="hierAlign" val="rCtrCh"/>
+                        </dgm:alg>
+                        <dgm:constrLst>
+                          <dgm:constr type="alignOff"/>
+                          <dgm:constr type="bendDist" for="des" ptType="parTrans" refType="sp" fact="0.5"/>
+                        </dgm:constrLst>
+                      </dgm:else>
+                    </dgm:choose>
+                  </dgm:else>
+                </dgm:choose>
+                <dgm:shape xmlns:r="http://schemas.openxmlformats.org/officeDocument/2006/relationships" r:blip="">
+                  <dgm:adjLst/>
+                </dgm:shape>
+                <dgm:presOf/>
+                <dgm:ruleLst/>
+                <dgm:layoutNode name="rootComposite3">
+                  <dgm:alg type="composite"/>
+                  <dgm:shape xmlns:r="http://schemas.openxmlformats.org/officeDocument/2006/relationships" r:blip="">
+                    <dgm:adjLst/>
+                  </dgm:shape>
+                  <dgm:presOf axis="self" ptType="node" cnt="1"/>
+                  <dgm:choose name="Name136">
+                    <dgm:if name="Name137" func="var" arg="hierBranch" op="equ" val="init">
+                      <dgm:constrLst>
+                        <dgm:constr type="l" for="ch" forName="rootText3"/>
+                        <dgm:constr type="t" for="ch" forName="rootText3"/>
+                        <dgm:constr type="w" for="ch" forName="rootText3" refType="w"/>
+                        <dgm:constr type="h" for="ch" forName="rootText3" refType="h"/>
+                        <dgm:constr type="l" for="ch" forName="rootConnector3"/>
+                        <dgm:constr type="t" for="ch" forName="rootConnector3"/>
+                        <dgm:constr type="w" for="ch" forName="rootConnector3" refType="w" refFor="ch" refForName="rootText3" fact="0.2"/>
+                        <dgm:constr type="h" for="ch" forName="rootConnector3" refType="h" refFor="ch" refForName="rootText3"/>
+                      </dgm:constrLst>
+                    </dgm:if>
+                    <dgm:if name="Name138" func="var" arg="hierBranch" op="equ" val="l">
+                      <dgm:constrLst>
+                        <dgm:constr type="l" for="ch" forName="rootText3"/>
+                        <dgm:constr type="t" for="ch" forName="rootText3"/>
+                        <dgm:constr type="w" for="ch" forName="rootText3" refType="w"/>
+                        <dgm:constr type="h" for="ch" forName="rootText3" refType="h"/>
+                        <dgm:constr type="r" for="ch" forName="rootConnector3" refType="w"/>
+                        <dgm:constr type="t" for="ch" forName="rootConnector3"/>
+                        <dgm:constr type="w" for="ch" forName="rootConnector3" refType="w" refFor="ch" refForName="rootText3" fact="0.2"/>
+                        <dgm:constr type="h" for="ch" forName="rootConnector3" refType="h" refFor="ch" refForName="rootText3"/>
+                      </dgm:constrLst>
+                    </dgm:if>
+                    <dgm:if name="Name139" func="var" arg="hierBranch" op="equ" val="r">
+                      <dgm:constrLst>
+                        <dgm:constr type="l" for="ch" forName="rootText3"/>
+                        <dgm:constr type="t" for="ch" forName="rootText3"/>
+                        <dgm:constr type="w" for="ch" forName="rootText3" refType="w"/>
+                        <dgm:constr type="h" for="ch" forName="rootText3" refType="h"/>
+                        <dgm:constr type="l" for="ch" forName="rootConnector3"/>
+                        <dgm:constr type="t" for="ch" forName="rootConnector3"/>
+                        <dgm:constr type="w" for="ch" forName="rootConnector3" refType="w" refFor="ch" refForName="rootText3" fact="0.2"/>
+                        <dgm:constr type="h" for="ch" forName="rootConnector3" refType="h" refFor="ch" refForName="rootText3"/>
+                      </dgm:constrLst>
+                    </dgm:if>
+                    <dgm:else name="Name140">
+                      <dgm:constrLst>
+                        <dgm:constr type="l" for="ch" forName="rootText3"/>
+                        <dgm:constr type="t" for="ch" forName="rootText3"/>
+                        <dgm:constr type="w" for="ch" forName="rootText3" refType="w"/>
+                        <dgm:constr type="h" for="ch" forName="rootText3" refType="h"/>
+                        <dgm:constr type="r" for="ch" forName="rootConnector3" refType="w"/>
+                        <dgm:constr type="t" for="ch" forName="rootConnector3"/>
+                        <dgm:constr type="w" for="ch" forName="rootConnector3" refType="w" refFor="ch" refForName="rootText3" fact="0.2"/>
+                        <dgm:constr type="h" for="ch" forName="rootConnector3" refType="h" refFor="ch" refForName="rootText3"/>
+                      </dgm:constrLst>
+                    </dgm:else>
+                  </dgm:choose>
+                  <dgm:ruleLst/>
+                  <dgm:layoutNode name="rootText3">
+                    <dgm:varLst>
+                      <dgm:chPref val="3"/>
+                    </dgm:varLst>
+                    <dgm:alg type="tx"/>
+                    <dgm:shape xmlns:r="http://schemas.openxmlformats.org/officeDocument/2006/relationships" type="rect" r:blip="">
+                      <dgm:adjLst/>
+                    </dgm:shape>
+                    <dgm:presOf axis="self" ptType="node" cnt="1"/>
+                    <dgm:constrLst>
+                      <dgm:constr type="primFontSz" val="65"/>
+                      <dgm:constr type="lMarg" refType="primFontSz" fact="0.05"/>
+                      <dgm:constr type="rMarg" refType="primFontSz" fact="0.05"/>
+                      <dgm:constr type="tMarg" refType="primFontSz" fact="0.05"/>
+                      <dgm:constr type="bMarg" refType="primFontSz" fact="0.05"/>
+                    </dgm:constrLst>
+                    <dgm:ruleLst>
+                      <dgm:rule type="primFontSz" val="5" fact="NaN" max="NaN"/>
+                    </dgm:ruleLst>
+                  </dgm:layoutNode>
+                  <dgm:layoutNode name="rootConnector3" moveWith="rootText1">
+                    <dgm:alg type="sp"/>
+                    <dgm:shape xmlns:r="http://schemas.openxmlformats.org/officeDocument/2006/relationships" type="rect" r:blip="" hideGeom="1">
+                      <dgm:adjLst/>
+                    </dgm:shape>
+                    <dgm:presOf axis="self" ptType="node" cnt="1"/>
+                    <dgm:constrLst/>
+                    <dgm:ruleLst/>
+                  </dgm:layoutNode>
+                </dgm:layoutNode>
+                <dgm:layoutNode name="hierChild6">
+                  <dgm:choose name="Name141">
+                    <dgm:if name="Name142" func="var" arg="hierBranch" op="equ" val="l">
+                      <dgm:choose name="Name143">
+                        <dgm:if name="Name144" func="var" arg="dir" op="equ" val="norm">
+                          <dgm:alg type="hierChild">
+                            <dgm:param type="chAlign" val="t"/>
+                            <dgm:param type="linDir" val="fromL"/>
+                          </dgm:alg>
+                        </dgm:if>
+                        <dgm:else name="Name145">
+                          <dgm:alg type="hierChild">
+                            <dgm:param type="chAlign" val="t"/>
+                            <dgm:param type="linDir" val="fromR"/>
+                          </dgm:alg>
+                        </dgm:else>
+                      </dgm:choose>
+                    </dgm:if>
+                    <dgm:if name="Name146" func="var" arg="hierBranch" op="equ" val="r">
+                      <dgm:choose name="Name147">
+                        <dgm:if name="Name148" func="var" arg="dir" op="equ" val="norm">
+                          <dgm:alg type="hierChild">
+                            <dgm:param type="chAlign" val="b"/>
+                            <dgm:param type="linDir" val="fromL"/>
+                          </dgm:alg>
+                        </dgm:if>
+                        <dgm:else name="Name149">
+                          <dgm:alg type="hierChild">
+                            <dgm:param type="chAlign" val="b"/>
+                            <dgm:param type="linDir" val="fromR"/>
+                          </dgm:alg>
+                        </dgm:else>
+                      </dgm:choose>
+                    </dgm:if>
+                    <dgm:if name="Name150" func="var" arg="hierBranch" op="equ" val="hang">
+                      <dgm:choose name="Name151">
+                        <dgm:if name="Name152" func="var" arg="dir" op="equ" val="norm">
+                          <dgm:alg type="hierChild">
+                            <dgm:param type="chAlign" val="l"/>
+                            <dgm:param type="linDir" val="fromT"/>
+                            <dgm:param type="secChAlign" val="t"/>
+                            <dgm:param type="secLinDir" val="fromL"/>
+                          </dgm:alg>
+                        </dgm:if>
+                        <dgm:else name="Name153">
+                          <dgm:alg type="hierChild">
+                            <dgm:param type="chAlign" val="r"/>
+                            <dgm:param type="linDir" val="fromT"/>
+                            <dgm:param type="secChAlign" val="t"/>
+                            <dgm:param type="secLinDir" val="fromR"/>
+                          </dgm:alg>
+                        </dgm:else>
+                      </dgm:choose>
+                    </dgm:if>
+                    <dgm:else name="Name154">
+                      <dgm:choose name="Name155">
+                        <dgm:if name="Name156" func="var" arg="dir" op="equ" val="norm">
+                          <dgm:alg type="hierChild">
+                            <dgm:param type="linDir" val="fromT"/>
+                            <dgm:param type="chAlign" val="l"/>
+                          </dgm:alg>
+                        </dgm:if>
+                        <dgm:else name="Name157">
+                          <dgm:alg type="hierChild">
+                            <dgm:param type="linDir" val="fromT"/>
+                            <dgm:param type="chAlign" val="r"/>
+                          </dgm:alg>
+                        </dgm:else>
+                      </dgm:choose>
+                    </dgm:else>
+                  </dgm:choose>
+                  <dgm:shape xmlns:r="http://schemas.openxmlformats.org/officeDocument/2006/relationships" r:blip="">
+                    <dgm:adjLst/>
+                  </dgm:shape>
+                  <dgm:presOf/>
+                  <dgm:constrLst/>
+                  <dgm:ruleLst/>
+                  <dgm:forEach name="Name158" ref="rep2a"/>
+                </dgm:layoutNode>
+                <dgm:layoutNode name="hierChild7">
+                  <dgm:choose name="Name159">
+                    <dgm:if name="Name160" func="var" arg="dir" op="equ" val="norm">
+                      <dgm:alg type="hierChild">
+                        <dgm:param type="chAlign" val="l"/>
+                        <dgm:param type="linDir" val="fromT"/>
+                        <dgm:param type="secChAlign" val="t"/>
+                        <dgm:param type="secLinDir" val="fromL"/>
+                      </dgm:alg>
+                    </dgm:if>
+                    <dgm:else name="Name161">
+                      <dgm:alg type="hierChild">
+                        <dgm:param type="chAlign" val="r"/>
+                        <dgm:param type="linDir" val="fromT"/>
+                        <dgm:param type="secChAlign" val="t"/>
+                        <dgm:param type="secLinDir" val="fromR"/>
+                      </dgm:alg>
+                    </dgm:else>
+                  </dgm:choose>
+                  <dgm:shape xmlns:r="http://schemas.openxmlformats.org/officeDocument/2006/relationships" r:blip="">
+                    <dgm:adjLst/>
+                  </dgm:shape>
+                  <dgm:presOf/>
+                  <dgm:constrLst/>
+                  <dgm:ruleLst/>
+                  <dgm:forEach name="Name162" ref="rep2b"/>
+                </dgm:layoutNode>
+              </dgm:layoutNode>
+            </dgm:forEach>
+          </dgm:layoutNode>
+        </dgm:layoutNode>
+      </dgm:forEach>
+    </dgm:forEach>
+  </dgm:layoutNode>
+</dgm:layoutDef>
+</file>
+
 <file path=word/diagrams/quickStyle1.xml><?xml version="1.0" encoding="utf-8"?>
 <dgm:styleDef xmlns:dgm="http://schemas.openxmlformats.org/drawingml/2006/diagram" xmlns:a="http://schemas.openxmlformats.org/drawingml/2006/main" uniqueId="urn:microsoft.com/office/officeart/2005/8/quickstyle/simple3">
   <dgm:title val=""/>
@@ -11719,6 +14152,1066 @@
 </file>
 
 <file path=word/diagrams/quickStyle3.xml><?xml version="1.0" encoding="utf-8"?>
+<dgm:styleDef xmlns:dgm="http://schemas.openxmlformats.org/drawingml/2006/diagram" xmlns:a="http://schemas.openxmlformats.org/drawingml/2006/main" uniqueId="urn:microsoft.com/office/officeart/2005/8/quickstyle/simple3">
+  <dgm:title val=""/>
+  <dgm:desc val=""/>
+  <dgm:catLst>
+    <dgm:cat type="simple" pri="10300"/>
+  </dgm:catLst>
+  <dgm:scene3d>
+    <a:camera prst="orthographicFront"/>
+    <a:lightRig rig="threePt" dir="t"/>
+  </dgm:scene3d>
+  <dgm:styleLbl name="node0">
+    <dgm:scene3d>
+      <a:camera prst="orthographicFront"/>
+      <a:lightRig rig="flat" dir="t"/>
+    </dgm:scene3d>
+    <dgm:sp3d prstMaterial="dkEdge">
+      <a:bevelT w="8200" h="38100"/>
+    </dgm:sp3d>
+    <dgm:txPr/>
+    <dgm:style>
+      <a:lnRef idx="0">
+        <a:scrgbClr r="0" g="0" b="0"/>
+      </a:lnRef>
+      <a:fillRef idx="2">
+        <a:scrgbClr r="0" g="0" b="0"/>
+      </a:fillRef>
+      <a:effectRef idx="1">
+        <a:scrgbClr r="0" g="0" b="0"/>
+      </a:effectRef>
+      <a:fontRef idx="minor">
+        <a:schemeClr val="dk1"/>
+      </a:fontRef>
+    </dgm:style>
+  </dgm:styleLbl>
+  <dgm:styleLbl name="lnNode1">
+    <dgm:scene3d>
+      <a:camera prst="orthographicFront"/>
+      <a:lightRig rig="flat" dir="t"/>
+    </dgm:scene3d>
+    <dgm:sp3d prstMaterial="dkEdge">
+      <a:bevelT w="8200" h="38100"/>
+    </dgm:sp3d>
+    <dgm:txPr/>
+    <dgm:style>
+      <a:lnRef idx="1">
+        <a:scrgbClr r="0" g="0" b="0"/>
+      </a:lnRef>
+      <a:fillRef idx="2">
+        <a:scrgbClr r="0" g="0" b="0"/>
+      </a:fillRef>
+      <a:effectRef idx="0">
+        <a:scrgbClr r="0" g="0" b="0"/>
+      </a:effectRef>
+      <a:fontRef idx="minor">
+        <a:schemeClr val="dk1"/>
+      </a:fontRef>
+    </dgm:style>
+  </dgm:styleLbl>
+  <dgm:styleLbl name="vennNode1">
+    <dgm:scene3d>
+      <a:camera prst="orthographicFront"/>
+      <a:lightRig rig="flat" dir="t"/>
+    </dgm:scene3d>
+    <dgm:sp3d prstMaterial="dkEdge">
+      <a:bevelT w="8200" h="38100"/>
+    </dgm:sp3d>
+    <dgm:txPr/>
+    <dgm:style>
+      <a:lnRef idx="0">
+        <a:scrgbClr r="0" g="0" b="0"/>
+      </a:lnRef>
+      <a:fillRef idx="2">
+        <a:scrgbClr r="0" g="0" b="0"/>
+      </a:fillRef>
+      <a:effectRef idx="0">
+        <a:scrgbClr r="0" g="0" b="0"/>
+      </a:effectRef>
+      <a:fontRef idx="minor">
+        <a:schemeClr val="tx1"/>
+      </a:fontRef>
+    </dgm:style>
+  </dgm:styleLbl>
+  <dgm:styleLbl name="alignNode1">
+    <dgm:scene3d>
+      <a:camera prst="orthographicFront"/>
+      <a:lightRig rig="threePt" dir="t"/>
+    </dgm:scene3d>
+    <dgm:sp3d/>
+    <dgm:txPr/>
+    <dgm:style>
+      <a:lnRef idx="1">
+        <a:scrgbClr r="0" g="0" b="0"/>
+      </a:lnRef>
+      <a:fillRef idx="2">
+        <a:scrgbClr r="0" g="0" b="0"/>
+      </a:fillRef>
+      <a:effectRef idx="1">
+        <a:scrgbClr r="0" g="0" b="0"/>
+      </a:effectRef>
+      <a:fontRef idx="minor">
+        <a:schemeClr val="dk1"/>
+      </a:fontRef>
+    </dgm:style>
+  </dgm:styleLbl>
+  <dgm:styleLbl name="node1">
+    <dgm:scene3d>
+      <a:camera prst="orthographicFront"/>
+      <a:lightRig rig="flat" dir="t"/>
+    </dgm:scene3d>
+    <dgm:sp3d prstMaterial="dkEdge">
+      <a:bevelT w="8200" h="38100"/>
+    </dgm:sp3d>
+    <dgm:txPr/>
+    <dgm:style>
+      <a:lnRef idx="0">
+        <a:scrgbClr r="0" g="0" b="0"/>
+      </a:lnRef>
+      <a:fillRef idx="2">
+        <a:scrgbClr r="0" g="0" b="0"/>
+      </a:fillRef>
+      <a:effectRef idx="1">
+        <a:scrgbClr r="0" g="0" b="0"/>
+      </a:effectRef>
+      <a:fontRef idx="minor">
+        <a:schemeClr val="dk1"/>
+      </a:fontRef>
+    </dgm:style>
+  </dgm:styleLbl>
+  <dgm:styleLbl name="node2">
+    <dgm:scene3d>
+      <a:camera prst="orthographicFront"/>
+      <a:lightRig rig="flat" dir="t"/>
+    </dgm:scene3d>
+    <dgm:sp3d prstMaterial="dkEdge">
+      <a:bevelT w="8200" h="38100"/>
+    </dgm:sp3d>
+    <dgm:txPr/>
+    <dgm:style>
+      <a:lnRef idx="0">
+        <a:scrgbClr r="0" g="0" b="0"/>
+      </a:lnRef>
+      <a:fillRef idx="2">
+        <a:scrgbClr r="0" g="0" b="0"/>
+      </a:fillRef>
+      <a:effectRef idx="1">
+        <a:scrgbClr r="0" g="0" b="0"/>
+      </a:effectRef>
+      <a:fontRef idx="minor">
+        <a:schemeClr val="dk1"/>
+      </a:fontRef>
+    </dgm:style>
+  </dgm:styleLbl>
+  <dgm:styleLbl name="node3">
+    <dgm:scene3d>
+      <a:camera prst="orthographicFront"/>
+      <a:lightRig rig="flat" dir="t"/>
+    </dgm:scene3d>
+    <dgm:sp3d prstMaterial="dkEdge">
+      <a:bevelT w="8200" h="38100"/>
+    </dgm:sp3d>
+    <dgm:txPr/>
+    <dgm:style>
+      <a:lnRef idx="0">
+        <a:scrgbClr r="0" g="0" b="0"/>
+      </a:lnRef>
+      <a:fillRef idx="2">
+        <a:scrgbClr r="0" g="0" b="0"/>
+      </a:fillRef>
+      <a:effectRef idx="1">
+        <a:scrgbClr r="0" g="0" b="0"/>
+      </a:effectRef>
+      <a:fontRef idx="minor">
+        <a:schemeClr val="dk1"/>
+      </a:fontRef>
+    </dgm:style>
+  </dgm:styleLbl>
+  <dgm:styleLbl name="node4">
+    <dgm:scene3d>
+      <a:camera prst="orthographicFront"/>
+      <a:lightRig rig="flat" dir="t"/>
+    </dgm:scene3d>
+    <dgm:sp3d prstMaterial="dkEdge">
+      <a:bevelT w="8200" h="38100"/>
+    </dgm:sp3d>
+    <dgm:txPr/>
+    <dgm:style>
+      <a:lnRef idx="0">
+        <a:scrgbClr r="0" g="0" b="0"/>
+      </a:lnRef>
+      <a:fillRef idx="2">
+        <a:scrgbClr r="0" g="0" b="0"/>
+      </a:fillRef>
+      <a:effectRef idx="1">
+        <a:scrgbClr r="0" g="0" b="0"/>
+      </a:effectRef>
+      <a:fontRef idx="minor">
+        <a:schemeClr val="dk1"/>
+      </a:fontRef>
+    </dgm:style>
+  </dgm:styleLbl>
+  <dgm:styleLbl name="fgImgPlace1">
+    <dgm:scene3d>
+      <a:camera prst="orthographicFront"/>
+      <a:lightRig rig="threePt" dir="t"/>
+    </dgm:scene3d>
+    <dgm:sp3d/>
+    <dgm:txPr/>
+    <dgm:style>
+      <a:lnRef idx="1">
+        <a:scrgbClr r="0" g="0" b="0"/>
+      </a:lnRef>
+      <a:fillRef idx="1">
+        <a:scrgbClr r="0" g="0" b="0"/>
+      </a:fillRef>
+      <a:effectRef idx="1">
+        <a:scrgbClr r="0" g="0" b="0"/>
+      </a:effectRef>
+      <a:fontRef idx="minor"/>
+    </dgm:style>
+  </dgm:styleLbl>
+  <dgm:styleLbl name="alignImgPlace1">
+    <dgm:scene3d>
+      <a:camera prst="orthographicFront"/>
+      <a:lightRig rig="threePt" dir="t"/>
+    </dgm:scene3d>
+    <dgm:sp3d/>
+    <dgm:txPr/>
+    <dgm:style>
+      <a:lnRef idx="1">
+        <a:scrgbClr r="0" g="0" b="0"/>
+      </a:lnRef>
+      <a:fillRef idx="1">
+        <a:scrgbClr r="0" g="0" b="0"/>
+      </a:fillRef>
+      <a:effectRef idx="1">
+        <a:scrgbClr r="0" g="0" b="0"/>
+      </a:effectRef>
+      <a:fontRef idx="minor"/>
+    </dgm:style>
+  </dgm:styleLbl>
+  <dgm:styleLbl name="bgImgPlace1">
+    <dgm:scene3d>
+      <a:camera prst="orthographicFront"/>
+      <a:lightRig rig="threePt" dir="t"/>
+    </dgm:scene3d>
+    <dgm:sp3d/>
+    <dgm:txPr/>
+    <dgm:style>
+      <a:lnRef idx="1">
+        <a:scrgbClr r="0" g="0" b="0"/>
+      </a:lnRef>
+      <a:fillRef idx="1">
+        <a:scrgbClr r="0" g="0" b="0"/>
+      </a:fillRef>
+      <a:effectRef idx="1">
+        <a:scrgbClr r="0" g="0" b="0"/>
+      </a:effectRef>
+      <a:fontRef idx="minor"/>
+    </dgm:style>
+  </dgm:styleLbl>
+  <dgm:styleLbl name="sibTrans2D1">
+    <dgm:scene3d>
+      <a:camera prst="orthographicFront"/>
+      <a:lightRig rig="threePt" dir="t"/>
+    </dgm:scene3d>
+    <dgm:sp3d/>
+    <dgm:txPr/>
+    <dgm:style>
+      <a:lnRef idx="0">
+        <a:scrgbClr r="0" g="0" b="0"/>
+      </a:lnRef>
+      <a:fillRef idx="2">
+        <a:scrgbClr r="0" g="0" b="0"/>
+      </a:fillRef>
+      <a:effectRef idx="1">
+        <a:scrgbClr r="0" g="0" b="0"/>
+      </a:effectRef>
+      <a:fontRef idx="minor">
+        <a:schemeClr val="dk1"/>
+      </a:fontRef>
+    </dgm:style>
+  </dgm:styleLbl>
+  <dgm:styleLbl name="fgSibTrans2D1">
+    <dgm:scene3d>
+      <a:camera prst="orthographicFront"/>
+      <a:lightRig rig="threePt" dir="t"/>
+    </dgm:scene3d>
+    <dgm:sp3d/>
+    <dgm:txPr/>
+    <dgm:style>
+      <a:lnRef idx="0">
+        <a:scrgbClr r="0" g="0" b="0"/>
+      </a:lnRef>
+      <a:fillRef idx="2">
+        <a:scrgbClr r="0" g="0" b="0"/>
+      </a:fillRef>
+      <a:effectRef idx="1">
+        <a:scrgbClr r="0" g="0" b="0"/>
+      </a:effectRef>
+      <a:fontRef idx="minor">
+        <a:schemeClr val="dk1"/>
+      </a:fontRef>
+    </dgm:style>
+  </dgm:styleLbl>
+  <dgm:styleLbl name="bgSibTrans2D1">
+    <dgm:scene3d>
+      <a:camera prst="orthographicFront"/>
+      <a:lightRig rig="threePt" dir="t"/>
+    </dgm:scene3d>
+    <dgm:sp3d/>
+    <dgm:txPr/>
+    <dgm:style>
+      <a:lnRef idx="0">
+        <a:scrgbClr r="0" g="0" b="0"/>
+      </a:lnRef>
+      <a:fillRef idx="2">
+        <a:scrgbClr r="0" g="0" b="0"/>
+      </a:fillRef>
+      <a:effectRef idx="1">
+        <a:scrgbClr r="0" g="0" b="0"/>
+      </a:effectRef>
+      <a:fontRef idx="minor">
+        <a:schemeClr val="dk1"/>
+      </a:fontRef>
+    </dgm:style>
+  </dgm:styleLbl>
+  <dgm:styleLbl name="sibTrans1D1">
+    <dgm:scene3d>
+      <a:camera prst="orthographicFront"/>
+      <a:lightRig rig="threePt" dir="t"/>
+    </dgm:scene3d>
+    <dgm:sp3d/>
+    <dgm:txPr/>
+    <dgm:style>
+      <a:lnRef idx="1">
+        <a:scrgbClr r="0" g="0" b="0"/>
+      </a:lnRef>
+      <a:fillRef idx="0">
+        <a:scrgbClr r="0" g="0" b="0"/>
+      </a:fillRef>
+      <a:effectRef idx="0">
+        <a:scrgbClr r="0" g="0" b="0"/>
+      </a:effectRef>
+      <a:fontRef idx="minor"/>
+    </dgm:style>
+  </dgm:styleLbl>
+  <dgm:styleLbl name="callout">
+    <dgm:scene3d>
+      <a:camera prst="orthographicFront"/>
+      <a:lightRig rig="threePt" dir="t"/>
+    </dgm:scene3d>
+    <dgm:sp3d/>
+    <dgm:txPr/>
+    <dgm:style>
+      <a:lnRef idx="1">
+        <a:scrgbClr r="0" g="0" b="0"/>
+      </a:lnRef>
+      <a:fillRef idx="2">
+        <a:scrgbClr r="0" g="0" b="0"/>
+      </a:fillRef>
+      <a:effectRef idx="1">
+        <a:scrgbClr r="0" g="0" b="0"/>
+      </a:effectRef>
+      <a:fontRef idx="minor"/>
+    </dgm:style>
+  </dgm:styleLbl>
+  <dgm:styleLbl name="asst0">
+    <dgm:scene3d>
+      <a:camera prst="orthographicFront"/>
+      <a:lightRig rig="flat" dir="t"/>
+    </dgm:scene3d>
+    <dgm:sp3d prstMaterial="dkEdge">
+      <a:bevelT w="8200" h="38100"/>
+    </dgm:sp3d>
+    <dgm:txPr/>
+    <dgm:style>
+      <a:lnRef idx="0">
+        <a:scrgbClr r="0" g="0" b="0"/>
+      </a:lnRef>
+      <a:fillRef idx="2">
+        <a:scrgbClr r="0" g="0" b="0"/>
+      </a:fillRef>
+      <a:effectRef idx="1">
+        <a:scrgbClr r="0" g="0" b="0"/>
+      </a:effectRef>
+      <a:fontRef idx="minor">
+        <a:schemeClr val="dk1"/>
+      </a:fontRef>
+    </dgm:style>
+  </dgm:styleLbl>
+  <dgm:styleLbl name="asst1">
+    <dgm:scene3d>
+      <a:camera prst="orthographicFront"/>
+      <a:lightRig rig="flat" dir="t"/>
+    </dgm:scene3d>
+    <dgm:sp3d prstMaterial="dkEdge">
+      <a:bevelT w="8200" h="38100"/>
+    </dgm:sp3d>
+    <dgm:txPr/>
+    <dgm:style>
+      <a:lnRef idx="0">
+        <a:scrgbClr r="0" g="0" b="0"/>
+      </a:lnRef>
+      <a:fillRef idx="2">
+        <a:scrgbClr r="0" g="0" b="0"/>
+      </a:fillRef>
+      <a:effectRef idx="1">
+        <a:scrgbClr r="0" g="0" b="0"/>
+      </a:effectRef>
+      <a:fontRef idx="minor">
+        <a:schemeClr val="dk1"/>
+      </a:fontRef>
+    </dgm:style>
+  </dgm:styleLbl>
+  <dgm:styleLbl name="asst2">
+    <dgm:scene3d>
+      <a:camera prst="orthographicFront"/>
+      <a:lightRig rig="flat" dir="t"/>
+    </dgm:scene3d>
+    <dgm:sp3d prstMaterial="dkEdge">
+      <a:bevelT w="8200" h="38100"/>
+    </dgm:sp3d>
+    <dgm:txPr/>
+    <dgm:style>
+      <a:lnRef idx="0">
+        <a:scrgbClr r="0" g="0" b="0"/>
+      </a:lnRef>
+      <a:fillRef idx="2">
+        <a:scrgbClr r="0" g="0" b="0"/>
+      </a:fillRef>
+      <a:effectRef idx="1">
+        <a:scrgbClr r="0" g="0" b="0"/>
+      </a:effectRef>
+      <a:fontRef idx="minor">
+        <a:schemeClr val="dk1"/>
+      </a:fontRef>
+    </dgm:style>
+  </dgm:styleLbl>
+  <dgm:styleLbl name="asst3">
+    <dgm:scene3d>
+      <a:camera prst="orthographicFront"/>
+      <a:lightRig rig="flat" dir="t"/>
+    </dgm:scene3d>
+    <dgm:sp3d prstMaterial="dkEdge">
+      <a:bevelT w="8200" h="38100"/>
+    </dgm:sp3d>
+    <dgm:txPr/>
+    <dgm:style>
+      <a:lnRef idx="0">
+        <a:scrgbClr r="0" g="0" b="0"/>
+      </a:lnRef>
+      <a:fillRef idx="2">
+        <a:scrgbClr r="0" g="0" b="0"/>
+      </a:fillRef>
+      <a:effectRef idx="1">
+        <a:scrgbClr r="0" g="0" b="0"/>
+      </a:effectRef>
+      <a:fontRef idx="minor">
+        <a:schemeClr val="dk1"/>
+      </a:fontRef>
+    </dgm:style>
+  </dgm:styleLbl>
+  <dgm:styleLbl name="asst4">
+    <dgm:scene3d>
+      <a:camera prst="orthographicFront"/>
+      <a:lightRig rig="flat" dir="t"/>
+    </dgm:scene3d>
+    <dgm:sp3d prstMaterial="dkEdge">
+      <a:bevelT w="8200" h="38100"/>
+    </dgm:sp3d>
+    <dgm:txPr/>
+    <dgm:style>
+      <a:lnRef idx="0">
+        <a:scrgbClr r="0" g="0" b="0"/>
+      </a:lnRef>
+      <a:fillRef idx="2">
+        <a:scrgbClr r="0" g="0" b="0"/>
+      </a:fillRef>
+      <a:effectRef idx="1">
+        <a:scrgbClr r="0" g="0" b="0"/>
+      </a:effectRef>
+      <a:fontRef idx="minor">
+        <a:schemeClr val="dk1"/>
+      </a:fontRef>
+    </dgm:style>
+  </dgm:styleLbl>
+  <dgm:styleLbl name="parChTrans2D1">
+    <dgm:scene3d>
+      <a:camera prst="orthographicFront"/>
+      <a:lightRig rig="threePt" dir="t"/>
+    </dgm:scene3d>
+    <dgm:sp3d/>
+    <dgm:txPr/>
+    <dgm:style>
+      <a:lnRef idx="1">
+        <a:scrgbClr r="0" g="0" b="0"/>
+      </a:lnRef>
+      <a:fillRef idx="2">
+        <a:scrgbClr r="0" g="0" b="0"/>
+      </a:fillRef>
+      <a:effectRef idx="1">
+        <a:scrgbClr r="0" g="0" b="0"/>
+      </a:effectRef>
+      <a:fontRef idx="minor">
+        <a:schemeClr val="dk1"/>
+      </a:fontRef>
+    </dgm:style>
+  </dgm:styleLbl>
+  <dgm:styleLbl name="parChTrans2D2">
+    <dgm:scene3d>
+      <a:camera prst="orthographicFront"/>
+      <a:lightRig rig="threePt" dir="t"/>
+    </dgm:scene3d>
+    <dgm:sp3d/>
+    <dgm:txPr/>
+    <dgm:style>
+      <a:lnRef idx="1">
+        <a:scrgbClr r="0" g="0" b="0"/>
+      </a:lnRef>
+      <a:fillRef idx="2">
+        <a:scrgbClr r="0" g="0" b="0"/>
+      </a:fillRef>
+      <a:effectRef idx="1">
+        <a:scrgbClr r="0" g="0" b="0"/>
+      </a:effectRef>
+      <a:fontRef idx="minor">
+        <a:schemeClr val="dk1"/>
+      </a:fontRef>
+    </dgm:style>
+  </dgm:styleLbl>
+  <dgm:styleLbl name="parChTrans2D3">
+    <dgm:scene3d>
+      <a:camera prst="orthographicFront"/>
+      <a:lightRig rig="threePt" dir="t"/>
+    </dgm:scene3d>
+    <dgm:sp3d/>
+    <dgm:txPr/>
+    <dgm:style>
+      <a:lnRef idx="1">
+        <a:scrgbClr r="0" g="0" b="0"/>
+      </a:lnRef>
+      <a:fillRef idx="2">
+        <a:scrgbClr r="0" g="0" b="0"/>
+      </a:fillRef>
+      <a:effectRef idx="1">
+        <a:scrgbClr r="0" g="0" b="0"/>
+      </a:effectRef>
+      <a:fontRef idx="minor">
+        <a:schemeClr val="dk1"/>
+      </a:fontRef>
+    </dgm:style>
+  </dgm:styleLbl>
+  <dgm:styleLbl name="parChTrans2D4">
+    <dgm:scene3d>
+      <a:camera prst="orthographicFront"/>
+      <a:lightRig rig="threePt" dir="t"/>
+    </dgm:scene3d>
+    <dgm:sp3d/>
+    <dgm:txPr/>
+    <dgm:style>
+      <a:lnRef idx="1">
+        <a:scrgbClr r="0" g="0" b="0"/>
+      </a:lnRef>
+      <a:fillRef idx="2">
+        <a:scrgbClr r="0" g="0" b="0"/>
+      </a:fillRef>
+      <a:effectRef idx="1">
+        <a:scrgbClr r="0" g="0" b="0"/>
+      </a:effectRef>
+      <a:fontRef idx="minor">
+        <a:schemeClr val="dk1"/>
+      </a:fontRef>
+    </dgm:style>
+  </dgm:styleLbl>
+  <dgm:styleLbl name="parChTrans1D1">
+    <dgm:scene3d>
+      <a:camera prst="orthographicFront"/>
+      <a:lightRig rig="threePt" dir="t"/>
+    </dgm:scene3d>
+    <dgm:sp3d/>
+    <dgm:txPr/>
+    <dgm:style>
+      <a:lnRef idx="2">
+        <a:scrgbClr r="0" g="0" b="0"/>
+      </a:lnRef>
+      <a:fillRef idx="0">
+        <a:scrgbClr r="0" g="0" b="0"/>
+      </a:fillRef>
+      <a:effectRef idx="0">
+        <a:scrgbClr r="0" g="0" b="0"/>
+      </a:effectRef>
+      <a:fontRef idx="minor"/>
+    </dgm:style>
+  </dgm:styleLbl>
+  <dgm:styleLbl name="parChTrans1D2">
+    <dgm:scene3d>
+      <a:camera prst="orthographicFront"/>
+      <a:lightRig rig="threePt" dir="t"/>
+    </dgm:scene3d>
+    <dgm:sp3d/>
+    <dgm:txPr/>
+    <dgm:style>
+      <a:lnRef idx="2">
+        <a:scrgbClr r="0" g="0" b="0"/>
+      </a:lnRef>
+      <a:fillRef idx="0">
+        <a:scrgbClr r="0" g="0" b="0"/>
+      </a:fillRef>
+      <a:effectRef idx="0">
+        <a:scrgbClr r="0" g="0" b="0"/>
+      </a:effectRef>
+      <a:fontRef idx="minor"/>
+    </dgm:style>
+  </dgm:styleLbl>
+  <dgm:styleLbl name="parChTrans1D3">
+    <dgm:scene3d>
+      <a:camera prst="orthographicFront"/>
+      <a:lightRig rig="threePt" dir="t"/>
+    </dgm:scene3d>
+    <dgm:sp3d/>
+    <dgm:txPr/>
+    <dgm:style>
+      <a:lnRef idx="2">
+        <a:scrgbClr r="0" g="0" b="0"/>
+      </a:lnRef>
+      <a:fillRef idx="0">
+        <a:scrgbClr r="0" g="0" b="0"/>
+      </a:fillRef>
+      <a:effectRef idx="0">
+        <a:scrgbClr r="0" g="0" b="0"/>
+      </a:effectRef>
+      <a:fontRef idx="minor"/>
+    </dgm:style>
+  </dgm:styleLbl>
+  <dgm:styleLbl name="parChTrans1D4">
+    <dgm:scene3d>
+      <a:camera prst="orthographicFront"/>
+      <a:lightRig rig="threePt" dir="t"/>
+    </dgm:scene3d>
+    <dgm:sp3d/>
+    <dgm:txPr/>
+    <dgm:style>
+      <a:lnRef idx="2">
+        <a:scrgbClr r="0" g="0" b="0"/>
+      </a:lnRef>
+      <a:fillRef idx="0">
+        <a:scrgbClr r="0" g="0" b="0"/>
+      </a:fillRef>
+      <a:effectRef idx="0">
+        <a:scrgbClr r="0" g="0" b="0"/>
+      </a:effectRef>
+      <a:fontRef idx="minor"/>
+    </dgm:style>
+  </dgm:styleLbl>
+  <dgm:styleLbl name="fgAcc1">
+    <dgm:scene3d>
+      <a:camera prst="orthographicFront"/>
+      <a:lightRig rig="threePt" dir="t"/>
+    </dgm:scene3d>
+    <dgm:sp3d/>
+    <dgm:txPr/>
+    <dgm:style>
+      <a:lnRef idx="1">
+        <a:scrgbClr r="0" g="0" b="0"/>
+      </a:lnRef>
+      <a:fillRef idx="1">
+        <a:scrgbClr r="0" g="0" b="0"/>
+      </a:fillRef>
+      <a:effectRef idx="0">
+        <a:scrgbClr r="0" g="0" b="0"/>
+      </a:effectRef>
+      <a:fontRef idx="minor"/>
+    </dgm:style>
+  </dgm:styleLbl>
+  <dgm:styleLbl name="conFgAcc1">
+    <dgm:scene3d>
+      <a:camera prst="orthographicFront"/>
+      <a:lightRig rig="threePt" dir="t"/>
+    </dgm:scene3d>
+    <dgm:sp3d/>
+    <dgm:txPr/>
+    <dgm:style>
+      <a:lnRef idx="1">
+        <a:scrgbClr r="0" g="0" b="0"/>
+      </a:lnRef>
+      <a:fillRef idx="1">
+        <a:scrgbClr r="0" g="0" b="0"/>
+      </a:fillRef>
+      <a:effectRef idx="0">
+        <a:scrgbClr r="0" g="0" b="0"/>
+      </a:effectRef>
+      <a:fontRef idx="minor"/>
+    </dgm:style>
+  </dgm:styleLbl>
+  <dgm:styleLbl name="alignAcc1">
+    <dgm:scene3d>
+      <a:camera prst="orthographicFront"/>
+      <a:lightRig rig="threePt" dir="t"/>
+    </dgm:scene3d>
+    <dgm:sp3d/>
+    <dgm:txPr/>
+    <dgm:style>
+      <a:lnRef idx="1">
+        <a:scrgbClr r="0" g="0" b="0"/>
+      </a:lnRef>
+      <a:fillRef idx="1">
+        <a:scrgbClr r="0" g="0" b="0"/>
+      </a:fillRef>
+      <a:effectRef idx="0">
+        <a:scrgbClr r="0" g="0" b="0"/>
+      </a:effectRef>
+      <a:fontRef idx="minor"/>
+    </dgm:style>
+  </dgm:styleLbl>
+  <dgm:styleLbl name="trAlignAcc1">
+    <dgm:scene3d>
+      <a:camera prst="orthographicFront"/>
+      <a:lightRig rig="threePt" dir="t"/>
+    </dgm:scene3d>
+    <dgm:sp3d/>
+    <dgm:txPr/>
+    <dgm:style>
+      <a:lnRef idx="1">
+        <a:scrgbClr r="0" g="0" b="0"/>
+      </a:lnRef>
+      <a:fillRef idx="1">
+        <a:scrgbClr r="0" g="0" b="0"/>
+      </a:fillRef>
+      <a:effectRef idx="0">
+        <a:scrgbClr r="0" g="0" b="0"/>
+      </a:effectRef>
+      <a:fontRef idx="minor"/>
+    </dgm:style>
+  </dgm:styleLbl>
+  <dgm:styleLbl name="bgAcc1">
+    <dgm:scene3d>
+      <a:camera prst="orthographicFront"/>
+      <a:lightRig rig="threePt" dir="t"/>
+    </dgm:scene3d>
+    <dgm:sp3d/>
+    <dgm:txPr/>
+    <dgm:style>
+      <a:lnRef idx="1">
+        <a:scrgbClr r="0" g="0" b="0"/>
+      </a:lnRef>
+      <a:fillRef idx="1">
+        <a:scrgbClr r="0" g="0" b="0"/>
+      </a:fillRef>
+      <a:effectRef idx="0">
+        <a:scrgbClr r="0" g="0" b="0"/>
+      </a:effectRef>
+      <a:fontRef idx="minor"/>
+    </dgm:style>
+  </dgm:styleLbl>
+  <dgm:styleLbl name="solidFgAcc1">
+    <dgm:scene3d>
+      <a:camera prst="orthographicFront"/>
+      <a:lightRig rig="threePt" dir="t"/>
+    </dgm:scene3d>
+    <dgm:sp3d/>
+    <dgm:txPr/>
+    <dgm:style>
+      <a:lnRef idx="1">
+        <a:scrgbClr r="0" g="0" b="0"/>
+      </a:lnRef>
+      <a:fillRef idx="2">
+        <a:scrgbClr r="0" g="0" b="0"/>
+      </a:fillRef>
+      <a:effectRef idx="0">
+        <a:scrgbClr r="0" g="0" b="0"/>
+      </a:effectRef>
+      <a:fontRef idx="minor"/>
+    </dgm:style>
+  </dgm:styleLbl>
+  <dgm:styleLbl name="solidAlignAcc1">
+    <dgm:scene3d>
+      <a:camera prst="orthographicFront"/>
+      <a:lightRig rig="threePt" dir="t"/>
+    </dgm:scene3d>
+    <dgm:sp3d/>
+    <dgm:txPr/>
+    <dgm:style>
+      <a:lnRef idx="1">
+        <a:scrgbClr r="0" g="0" b="0"/>
+      </a:lnRef>
+      <a:fillRef idx="1">
+        <a:scrgbClr r="0" g="0" b="0"/>
+      </a:fillRef>
+      <a:effectRef idx="0">
+        <a:scrgbClr r="0" g="0" b="0"/>
+      </a:effectRef>
+      <a:fontRef idx="minor"/>
+    </dgm:style>
+  </dgm:styleLbl>
+  <dgm:styleLbl name="solidBgAcc1">
+    <dgm:scene3d>
+      <a:camera prst="orthographicFront"/>
+      <a:lightRig rig="threePt" dir="t"/>
+    </dgm:scene3d>
+    <dgm:sp3d/>
+    <dgm:txPr/>
+    <dgm:style>
+      <a:lnRef idx="1">
+        <a:scrgbClr r="0" g="0" b="0"/>
+      </a:lnRef>
+      <a:fillRef idx="1">
+        <a:scrgbClr r="0" g="0" b="0"/>
+      </a:fillRef>
+      <a:effectRef idx="0">
+        <a:scrgbClr r="0" g="0" b="0"/>
+      </a:effectRef>
+      <a:fontRef idx="minor"/>
+    </dgm:style>
+  </dgm:styleLbl>
+  <dgm:styleLbl name="fgAccFollowNode1">
+    <dgm:scene3d>
+      <a:camera prst="orthographicFront"/>
+      <a:lightRig rig="threePt" dir="t"/>
+    </dgm:scene3d>
+    <dgm:sp3d/>
+    <dgm:txPr/>
+    <dgm:style>
+      <a:lnRef idx="1">
+        <a:scrgbClr r="0" g="0" b="0"/>
+      </a:lnRef>
+      <a:fillRef idx="1">
+        <a:scrgbClr r="0" g="0" b="0"/>
+      </a:fillRef>
+      <a:effectRef idx="0">
+        <a:scrgbClr r="0" g="0" b="0"/>
+      </a:effectRef>
+      <a:fontRef idx="minor"/>
+    </dgm:style>
+  </dgm:styleLbl>
+  <dgm:styleLbl name="alignAccFollowNode1">
+    <dgm:scene3d>
+      <a:camera prst="orthographicFront"/>
+      <a:lightRig rig="threePt" dir="t"/>
+    </dgm:scene3d>
+    <dgm:sp3d/>
+    <dgm:txPr/>
+    <dgm:style>
+      <a:lnRef idx="1">
+        <a:scrgbClr r="0" g="0" b="0"/>
+      </a:lnRef>
+      <a:fillRef idx="1">
+        <a:scrgbClr r="0" g="0" b="0"/>
+      </a:fillRef>
+      <a:effectRef idx="0">
+        <a:scrgbClr r="0" g="0" b="0"/>
+      </a:effectRef>
+      <a:fontRef idx="minor"/>
+    </dgm:style>
+  </dgm:styleLbl>
+  <dgm:styleLbl name="bgAccFollowNode1">
+    <dgm:scene3d>
+      <a:camera prst="orthographicFront"/>
+      <a:lightRig rig="threePt" dir="t"/>
+    </dgm:scene3d>
+    <dgm:sp3d/>
+    <dgm:txPr/>
+    <dgm:style>
+      <a:lnRef idx="1">
+        <a:scrgbClr r="0" g="0" b="0"/>
+      </a:lnRef>
+      <a:fillRef idx="1">
+        <a:scrgbClr r="0" g="0" b="0"/>
+      </a:fillRef>
+      <a:effectRef idx="0">
+        <a:scrgbClr r="0" g="0" b="0"/>
+      </a:effectRef>
+      <a:fontRef idx="minor"/>
+    </dgm:style>
+  </dgm:styleLbl>
+  <dgm:styleLbl name="fgAcc0">
+    <dgm:scene3d>
+      <a:camera prst="orthographicFront"/>
+      <a:lightRig rig="threePt" dir="t"/>
+    </dgm:scene3d>
+    <dgm:sp3d/>
+    <dgm:txPr/>
+    <dgm:style>
+      <a:lnRef idx="1">
+        <a:scrgbClr r="0" g="0" b="0"/>
+      </a:lnRef>
+      <a:fillRef idx="1">
+        <a:scrgbClr r="0" g="0" b="0"/>
+      </a:fillRef>
+      <a:effectRef idx="0">
+        <a:scrgbClr r="0" g="0" b="0"/>
+      </a:effectRef>
+      <a:fontRef idx="minor"/>
+    </dgm:style>
+  </dgm:styleLbl>
+  <dgm:styleLbl name="fgAcc2">
+    <dgm:scene3d>
+      <a:camera prst="orthographicFront"/>
+      <a:lightRig rig="threePt" dir="t"/>
+    </dgm:scene3d>
+    <dgm:sp3d/>
+    <dgm:txPr/>
+    <dgm:style>
+      <a:lnRef idx="1">
+        <a:scrgbClr r="0" g="0" b="0"/>
+      </a:lnRef>
+      <a:fillRef idx="1">
+        <a:scrgbClr r="0" g="0" b="0"/>
+      </a:fillRef>
+      <a:effectRef idx="0">
+        <a:scrgbClr r="0" g="0" b="0"/>
+      </a:effectRef>
+      <a:fontRef idx="minor"/>
+    </dgm:style>
+  </dgm:styleLbl>
+  <dgm:styleLbl name="fgAcc3">
+    <dgm:scene3d>
+      <a:camera prst="orthographicFront"/>
+      <a:lightRig rig="threePt" dir="t"/>
+    </dgm:scene3d>
+    <dgm:sp3d/>
+    <dgm:txPr/>
+    <dgm:style>
+      <a:lnRef idx="1">
+        <a:scrgbClr r="0" g="0" b="0"/>
+      </a:lnRef>
+      <a:fillRef idx="1">
+        <a:scrgbClr r="0" g="0" b="0"/>
+      </a:fillRef>
+      <a:effectRef idx="0">
+        <a:scrgbClr r="0" g="0" b="0"/>
+      </a:effectRef>
+      <a:fontRef idx="minor"/>
+    </dgm:style>
+  </dgm:styleLbl>
+  <dgm:styleLbl name="fgAcc4">
+    <dgm:scene3d>
+      <a:camera prst="orthographicFront"/>
+      <a:lightRig rig="threePt" dir="t"/>
+    </dgm:scene3d>
+    <dgm:sp3d/>
+    <dgm:txPr/>
+    <dgm:style>
+      <a:lnRef idx="1">
+        <a:scrgbClr r="0" g="0" b="0"/>
+      </a:lnRef>
+      <a:fillRef idx="1">
+        <a:scrgbClr r="0" g="0" b="0"/>
+      </a:fillRef>
+      <a:effectRef idx="0">
+        <a:scrgbClr r="0" g="0" b="0"/>
+      </a:effectRef>
+      <a:fontRef idx="minor"/>
+    </dgm:style>
+  </dgm:styleLbl>
+  <dgm:styleLbl name="bgShp">
+    <dgm:scene3d>
+      <a:camera prst="orthographicFront"/>
+      <a:lightRig rig="threePt" dir="t"/>
+    </dgm:scene3d>
+    <dgm:sp3d/>
+    <dgm:txPr/>
+    <dgm:style>
+      <a:lnRef idx="0">
+        <a:scrgbClr r="0" g="0" b="0"/>
+      </a:lnRef>
+      <a:fillRef idx="1">
+        <a:scrgbClr r="0" g="0" b="0"/>
+      </a:fillRef>
+      <a:effectRef idx="1">
+        <a:scrgbClr r="0" g="0" b="0"/>
+      </a:effectRef>
+      <a:fontRef idx="minor"/>
+    </dgm:style>
+  </dgm:styleLbl>
+  <dgm:styleLbl name="dkBgShp">
+    <dgm:scene3d>
+      <a:camera prst="orthographicFront"/>
+      <a:lightRig rig="threePt" dir="t"/>
+    </dgm:scene3d>
+    <dgm:sp3d/>
+    <dgm:txPr/>
+    <dgm:style>
+      <a:lnRef idx="0">
+        <a:scrgbClr r="0" g="0" b="0"/>
+      </a:lnRef>
+      <a:fillRef idx="1">
+        <a:scrgbClr r="0" g="0" b="0"/>
+      </a:fillRef>
+      <a:effectRef idx="1">
+        <a:scrgbClr r="0" g="0" b="0"/>
+      </a:effectRef>
+      <a:fontRef idx="minor"/>
+    </dgm:style>
+  </dgm:styleLbl>
+  <dgm:styleLbl name="trBgShp">
+    <dgm:scene3d>
+      <a:camera prst="orthographicFront"/>
+      <a:lightRig rig="threePt" dir="t"/>
+    </dgm:scene3d>
+    <dgm:sp3d/>
+    <dgm:txPr/>
+    <dgm:style>
+      <a:lnRef idx="0">
+        <a:scrgbClr r="0" g="0" b="0"/>
+      </a:lnRef>
+      <a:fillRef idx="1">
+        <a:scrgbClr r="0" g="0" b="0"/>
+      </a:fillRef>
+      <a:effectRef idx="0">
+        <a:scrgbClr r="0" g="0" b="0"/>
+      </a:effectRef>
+      <a:fontRef idx="minor"/>
+    </dgm:style>
+  </dgm:styleLbl>
+  <dgm:styleLbl name="fgShp">
+    <dgm:scene3d>
+      <a:camera prst="orthographicFront"/>
+      <a:lightRig rig="flat" dir="t"/>
+    </dgm:scene3d>
+    <dgm:sp3d prstMaterial="dkEdge">
+      <a:bevelT w="8200" h="38100"/>
+    </dgm:sp3d>
+    <dgm:txPr/>
+    <dgm:style>
+      <a:lnRef idx="1">
+        <a:scrgbClr r="0" g="0" b="0"/>
+      </a:lnRef>
+      <a:fillRef idx="2">
+        <a:scrgbClr r="0" g="0" b="0"/>
+      </a:fillRef>
+      <a:effectRef idx="1">
+        <a:scrgbClr r="0" g="0" b="0"/>
+      </a:effectRef>
+      <a:fontRef idx="minor"/>
+    </dgm:style>
+  </dgm:styleLbl>
+  <dgm:styleLbl name="revTx">
+    <dgm:scene3d>
+      <a:camera prst="orthographicFront"/>
+      <a:lightRig rig="threePt" dir="t"/>
+    </dgm:scene3d>
+    <dgm:sp3d/>
+    <dgm:txPr/>
+    <dgm:style>
+      <a:lnRef idx="0">
+        <a:scrgbClr r="0" g="0" b="0"/>
+      </a:lnRef>
+      <a:fillRef idx="0">
+        <a:scrgbClr r="0" g="0" b="0"/>
+      </a:fillRef>
+      <a:effectRef idx="0">
+        <a:scrgbClr r="0" g="0" b="0"/>
+      </a:effectRef>
+      <a:fontRef idx="minor"/>
+    </dgm:style>
+  </dgm:styleLbl>
+</dgm:styleDef>
+</file>
+
+<file path=word/diagrams/quickStyle4.xml><?xml version="1.0" encoding="utf-8"?>
 <dgm:styleDef xmlns:dgm="http://schemas.openxmlformats.org/drawingml/2006/diagram" xmlns:a="http://schemas.openxmlformats.org/drawingml/2006/main" uniqueId="urn:microsoft.com/office/officeart/2005/8/quickstyle/simple3">
   <dgm:title val=""/>
   <dgm:desc val=""/>

</xml_diff>